<commit_message>
Added travis and updated bike strategy text
</commit_message>
<xml_diff>
--- a/content/Text of Boroondara Bicycle Strategy Submission - 2018-2023.docx
+++ b/content/Text of Boroondara Bicycle Strategy Submission - 2018-2023.docx
@@ -1,6 +1,6 @@
 
 <file path=word/document.xml><?xml version="1.0" encoding="utf-8"?>
-<w:document xmlns:wpc="http://schemas.microsoft.com/office/word/2010/wordprocessingCanvas" xmlns:cx="http://schemas.microsoft.com/office/drawing/2014/chartex" xmlns:cx1="http://schemas.microsoft.com/office/drawing/2015/9/8/chartex" xmlns:cx2="http://schemas.microsoft.com/office/drawing/2015/10/21/chartex" xmlns:mc="http://schemas.openxmlformats.org/markup-compatibility/2006" xmlns:o="urn:schemas-microsoft-com:office:office" xmlns:r="http://schemas.openxmlformats.org/officeDocument/2006/relationships" xmlns:m="http://schemas.openxmlformats.org/officeDocument/2006/math" xmlns:v="urn:schemas-microsoft-com:vml" xmlns:wp14="http://schemas.microsoft.com/office/word/2010/wordprocessingDrawing" xmlns:wp="http://schemas.openxmlformats.org/drawingml/2006/wordprocessingDrawing" xmlns:w10="urn:schemas-microsoft-com:office:word" xmlns:w="http://schemas.openxmlformats.org/wordprocessingml/2006/main" xmlns:w14="http://schemas.microsoft.com/office/word/2010/wordml" xmlns:w15="http://schemas.microsoft.com/office/word/2012/wordml" xmlns:w16se="http://schemas.microsoft.com/office/word/2015/wordml/symex" xmlns:wpg="http://schemas.microsoft.com/office/word/2010/wordprocessingGroup" xmlns:wpi="http://schemas.microsoft.com/office/word/2010/wordprocessingInk" xmlns:wne="http://schemas.microsoft.com/office/word/2006/wordml" xmlns:wps="http://schemas.microsoft.com/office/word/2010/wordprocessingShape" mc:Ignorable="w14 w15 w16se wp14">
+<w:document xmlns:wpc="http://schemas.microsoft.com/office/word/2010/wordprocessingCanvas" xmlns:cx="http://schemas.microsoft.com/office/drawing/2014/chartex" xmlns:cx1="http://schemas.microsoft.com/office/drawing/2015/9/8/chartex" xmlns:cx2="http://schemas.microsoft.com/office/drawing/2015/10/21/chartex" xmlns:cx3="http://schemas.microsoft.com/office/drawing/2016/5/9/chartex" xmlns:cx4="http://schemas.microsoft.com/office/drawing/2016/5/10/chartex" xmlns:cx5="http://schemas.microsoft.com/office/drawing/2016/5/11/chartex" xmlns:mc="http://schemas.openxmlformats.org/markup-compatibility/2006" xmlns:o="urn:schemas-microsoft-com:office:office" xmlns:r="http://schemas.openxmlformats.org/officeDocument/2006/relationships" xmlns:m="http://schemas.openxmlformats.org/officeDocument/2006/math" xmlns:v="urn:schemas-microsoft-com:vml" xmlns:wp14="http://schemas.microsoft.com/office/word/2010/wordprocessingDrawing" xmlns:wp="http://schemas.openxmlformats.org/drawingml/2006/wordprocessingDrawing" xmlns:w10="urn:schemas-microsoft-com:office:word" xmlns:w="http://schemas.openxmlformats.org/wordprocessingml/2006/main" xmlns:w14="http://schemas.microsoft.com/office/word/2010/wordml" xmlns:w15="http://schemas.microsoft.com/office/word/2012/wordml" xmlns:w16se="http://schemas.microsoft.com/office/word/2015/wordml/symex" xmlns:wpg="http://schemas.microsoft.com/office/word/2010/wordprocessingGroup" xmlns:wpi="http://schemas.microsoft.com/office/word/2010/wordprocessingInk" xmlns:wne="http://schemas.microsoft.com/office/word/2006/wordml" xmlns:wps="http://schemas.microsoft.com/office/word/2010/wordprocessingShape" mc:Ignorable="w14 w15 w16se wp14">
   <w:body>
     <w:p>
       <w:pPr>
@@ -46,8 +46,6 @@
         </w:rPr>
         <w:t>----------------------------</w:t>
       </w:r>
-      <w:bookmarkStart w:id="0" w:name="_GoBack"/>
-      <w:bookmarkEnd w:id="0"/>
     </w:p>
     <w:sdt>
       <w:sdtPr>
@@ -2904,11 +2902,11 @@
       <w:pPr>
         <w:pStyle w:val="Heading1"/>
       </w:pPr>
-      <w:bookmarkStart w:id="1" w:name="_Toc474673881"/>
+      <w:bookmarkStart w:id="0" w:name="_Toc474673881"/>
       <w:r>
         <w:t>Summary</w:t>
       </w:r>
-      <w:bookmarkEnd w:id="1"/>
+      <w:bookmarkEnd w:id="0"/>
     </w:p>
     <w:p>
       <w:pPr>
@@ -2927,11 +2925,11 @@
       <w:pPr>
         <w:pStyle w:val="Heading1"/>
       </w:pPr>
-      <w:bookmarkStart w:id="2" w:name="_Toc474673882"/>
+      <w:bookmarkStart w:id="1" w:name="_Toc474673882"/>
       <w:r>
         <w:t>Vision</w:t>
       </w:r>
-      <w:bookmarkEnd w:id="2"/>
+      <w:bookmarkEnd w:id="1"/>
     </w:p>
     <w:p>
       <w:proofErr w:type="spellStart"/>
@@ -2944,11 +2942,11 @@
       <w:pPr>
         <w:pStyle w:val="Heading1"/>
       </w:pPr>
-      <w:bookmarkStart w:id="3" w:name="_Toc474673883"/>
+      <w:bookmarkStart w:id="2" w:name="_Toc474673883"/>
       <w:r>
         <w:t>Strategic Framework</w:t>
       </w:r>
-      <w:bookmarkEnd w:id="3"/>
+      <w:bookmarkEnd w:id="2"/>
     </w:p>
     <w:p>
       <w:pPr>
@@ -3061,34 +3059,34 @@
       <w:pPr>
         <w:pStyle w:val="Heading1"/>
       </w:pPr>
-      <w:bookmarkStart w:id="4" w:name="_Toc474673884"/>
+      <w:bookmarkStart w:id="3" w:name="_Toc474673884"/>
       <w:r>
         <w:t>Policy Review</w:t>
+      </w:r>
+      <w:bookmarkEnd w:id="3"/>
+    </w:p>
+    <w:p>
+      <w:pPr>
+        <w:pStyle w:val="Heading2"/>
+      </w:pPr>
+      <w:bookmarkStart w:id="4" w:name="_Toc474673885"/>
+      <w:r>
+        <w:t>Boroondara</w:t>
       </w:r>
       <w:bookmarkEnd w:id="4"/>
     </w:p>
     <w:p>
       <w:pPr>
-        <w:pStyle w:val="Heading2"/>
-      </w:pPr>
-      <w:bookmarkStart w:id="5" w:name="_Toc474673885"/>
+        <w:pStyle w:val="Heading3"/>
+      </w:pPr>
+      <w:bookmarkStart w:id="5" w:name="_Toc474673886"/>
       <w:r>
         <w:t>Boroondara</w:t>
       </w:r>
+      <w:r>
+        <w:t xml:space="preserve"> Bicycle Strategy</w:t>
+      </w:r>
       <w:bookmarkEnd w:id="5"/>
-    </w:p>
-    <w:p>
-      <w:pPr>
-        <w:pStyle w:val="Heading3"/>
-      </w:pPr>
-      <w:bookmarkStart w:id="6" w:name="_Toc474673886"/>
-      <w:r>
-        <w:t>Boroondara</w:t>
-      </w:r>
-      <w:r>
-        <w:t xml:space="preserve"> Bicycle Strategy</w:t>
-      </w:r>
-      <w:bookmarkEnd w:id="6"/>
     </w:p>
     <w:p>
       <w:r>
@@ -3463,11 +3461,11 @@
       <w:pPr>
         <w:pStyle w:val="Heading3"/>
       </w:pPr>
-      <w:bookmarkStart w:id="7" w:name="_Toc474673887"/>
+      <w:bookmarkStart w:id="6" w:name="_Toc474673887"/>
       <w:r>
         <w:t>Other Boroondara Policies and Strategies</w:t>
       </w:r>
-      <w:bookmarkEnd w:id="7"/>
+      <w:bookmarkEnd w:id="6"/>
     </w:p>
     <w:p>
       <w:r>
@@ -3567,43 +3565,27 @@
       <w:pPr>
         <w:pStyle w:val="Heading2"/>
       </w:pPr>
-      <w:bookmarkStart w:id="8" w:name="_Toc474673888"/>
+      <w:bookmarkStart w:id="7" w:name="_Toc474673888"/>
       <w:r>
         <w:t>Neighbouring Councils</w:t>
       </w:r>
-      <w:bookmarkEnd w:id="8"/>
+      <w:bookmarkEnd w:id="7"/>
     </w:p>
     <w:p>
       <w:r>
-        <w:t xml:space="preserve">The City of Boroondara borders six other local governments: </w:t>
-      </w:r>
-      <w:proofErr w:type="gramStart"/>
-      <w:r>
-        <w:t>the</w:t>
-      </w:r>
-      <w:proofErr w:type="gramEnd"/>
-      <w:r>
-        <w:t xml:space="preserve"> Cities of Yarra, Darebin, Manningham, Whitehorse, Monash and </w:t>
-      </w:r>
-      <w:proofErr w:type="spellStart"/>
-      <w:r>
-        <w:t>Stonnington</w:t>
-      </w:r>
-      <w:proofErr w:type="spellEnd"/>
-      <w:r>
-        <w:t>. Given the metropolitan-wide scale of the bicycle network, it is important to examine the significant links in infrastructure and programs across municipal boundaries.</w:t>
+        <w:t>The City of Boroondara borders six other local governments: the Cities of Yarra, Darebin, Manningham, Whitehorse, Monash and Stonnington. Given the metropolitan-wide scale of the bicycle network, it is important to examine the significant links in infrastructure and programs across municipal boundaries.</w:t>
       </w:r>
     </w:p>
     <w:p>
       <w:pPr>
         <w:pStyle w:val="Heading3"/>
       </w:pPr>
-      <w:bookmarkStart w:id="9" w:name="_Toc474673889"/>
+      <w:bookmarkStart w:id="8" w:name="_Toc474673889"/>
       <w:r>
         <w:lastRenderedPageBreak/>
         <w:t>City of Yarra</w:t>
       </w:r>
-      <w:bookmarkEnd w:id="9"/>
+      <w:bookmarkEnd w:id="8"/>
     </w:p>
     <w:p>
       <w:r>
@@ -3754,11 +3736,11 @@
       <w:pPr>
         <w:pStyle w:val="Heading3"/>
       </w:pPr>
-      <w:bookmarkStart w:id="10" w:name="_Toc474673890"/>
+      <w:bookmarkStart w:id="9" w:name="_Toc474673890"/>
       <w:r>
         <w:t>City of Darebin</w:t>
       </w:r>
-      <w:bookmarkEnd w:id="10"/>
+      <w:bookmarkEnd w:id="9"/>
     </w:p>
     <w:p>
       <w:r>
@@ -3823,23 +3805,15 @@
       <w:pPr>
         <w:pStyle w:val="Heading3"/>
       </w:pPr>
-      <w:bookmarkStart w:id="11" w:name="_Toc474673891"/>
+      <w:bookmarkStart w:id="10" w:name="_Toc474673891"/>
       <w:r>
         <w:t>City of Banyule</w:t>
       </w:r>
-      <w:bookmarkEnd w:id="11"/>
+      <w:bookmarkEnd w:id="10"/>
     </w:p>
     <w:p>
       <w:r>
-        <w:t xml:space="preserve">Three separate documents outline Banyule’s approach to cycling: </w:t>
-      </w:r>
-      <w:proofErr w:type="gramStart"/>
-      <w:r>
-        <w:t>the</w:t>
-      </w:r>
-      <w:proofErr w:type="gramEnd"/>
-      <w:r>
-        <w:t xml:space="preserve"> Banyule Bicycle Policy, Bicycle Strategy and Bicycle Strategy Action Plan</w:t>
+        <w:t>Three separate documents outline Banyule’s approach to cycling: the Banyule Bicycle Policy, Bicycle Strategy and Bicycle Strategy Action Plan</w:t>
       </w:r>
       <w:r>
         <w:t xml:space="preserve"> </w:t>
@@ -3924,11 +3898,11 @@
       <w:pPr>
         <w:pStyle w:val="Heading3"/>
       </w:pPr>
-      <w:bookmarkStart w:id="12" w:name="_Toc474673892"/>
+      <w:bookmarkStart w:id="11" w:name="_Toc474673892"/>
       <w:r>
         <w:t>City of Manningham</w:t>
       </w:r>
-      <w:bookmarkEnd w:id="12"/>
+      <w:bookmarkEnd w:id="11"/>
     </w:p>
     <w:p>
       <w:r>
@@ -4019,11 +3993,11 @@
       <w:pPr>
         <w:pStyle w:val="Heading3"/>
       </w:pPr>
-      <w:bookmarkStart w:id="13" w:name="_Toc474673893"/>
+      <w:bookmarkStart w:id="12" w:name="_Toc474673893"/>
       <w:r>
         <w:t>City of Whitehorse</w:t>
       </w:r>
-      <w:bookmarkEnd w:id="13"/>
+      <w:bookmarkEnd w:id="12"/>
     </w:p>
     <w:p>
       <w:r>
@@ -4049,13 +4023,7 @@
     </w:p>
     <w:p>
       <w:r>
-        <w:t xml:space="preserve">A number of opportunities exist to collaborate with </w:t>
-      </w:r>
-      <w:r>
-        <w:t>Whitehorse</w:t>
-      </w:r>
-      <w:r>
-        <w:t xml:space="preserve"> on projects of mutual interest and benefit. </w:t>
+        <w:t xml:space="preserve">A number of opportunities exist to collaborate with Whitehorse on projects of mutual interest and benefit. </w:t>
       </w:r>
       <w:r>
         <w:t>The Whitehorse Strategy does not include specific action items for particular locations but takes a more strategy approach in identifying broader areas where projects could be focussed.</w:t>
@@ -4087,26 +4055,18 @@
         </w:numPr>
       </w:pPr>
       <w:r>
-        <w:t xml:space="preserve">Working to develop consistency along the </w:t>
-      </w:r>
-      <w:proofErr w:type="spellStart"/>
-      <w:r>
-        <w:t>Koonung</w:t>
-      </w:r>
-      <w:proofErr w:type="spellEnd"/>
-      <w:r>
-        <w:t xml:space="preserve"> Creek Trail.</w:t>
+        <w:t>Working to develop consistency along the Koonung Creek Trail.</w:t>
       </w:r>
     </w:p>
     <w:p>
       <w:pPr>
         <w:pStyle w:val="Heading3"/>
       </w:pPr>
-      <w:bookmarkStart w:id="14" w:name="_Toc474673894"/>
+      <w:bookmarkStart w:id="13" w:name="_Toc474673894"/>
       <w:r>
         <w:t>City of Monash</w:t>
       </w:r>
-      <w:bookmarkEnd w:id="14"/>
+      <w:bookmarkEnd w:id="13"/>
     </w:p>
     <w:p>
       <w:r>
@@ -4166,41 +4126,20 @@
       <w:pPr>
         <w:pStyle w:val="Heading3"/>
       </w:pPr>
-      <w:bookmarkStart w:id="15" w:name="_Toc474673895"/>
-      <w:r>
-        <w:t xml:space="preserve">City of </w:t>
-      </w:r>
-      <w:proofErr w:type="spellStart"/>
-      <w:r>
-        <w:t>Stonnington</w:t>
-      </w:r>
-      <w:bookmarkEnd w:id="15"/>
-      <w:proofErr w:type="spellEnd"/>
+      <w:bookmarkStart w:id="14" w:name="_Toc474673895"/>
+      <w:r>
+        <w:t>City of Stonnington</w:t>
+      </w:r>
+      <w:bookmarkEnd w:id="14"/>
     </w:p>
     <w:p>
       <w:r>
-        <w:t xml:space="preserve">Due to its long southern border with Boroondara and the sharing of responsibility for the major Gardiners Creek Trail, </w:t>
-      </w:r>
-      <w:proofErr w:type="spellStart"/>
-      <w:r>
-        <w:t>Stonnington</w:t>
-      </w:r>
-      <w:proofErr w:type="spellEnd"/>
-      <w:r>
-        <w:t xml:space="preserve"> remains one of the most important stakeholders for the municipality to work with.</w:t>
+        <w:t>Due to its long southern border with Boroondara and the sharing of responsibility for the major Gardiners Creek Trail, Stonnington remains one of the most important stakeholders for the municipality to work with.</w:t>
       </w:r>
     </w:p>
     <w:p>
       <w:r>
-        <w:t xml:space="preserve">Documentation is divided into the </w:t>
-      </w:r>
-      <w:proofErr w:type="spellStart"/>
-      <w:r>
-        <w:t>Stonnington</w:t>
-      </w:r>
-      <w:proofErr w:type="spellEnd"/>
-      <w:r>
-        <w:t xml:space="preserve"> Cycling Strategy and the Cycling Strategy Action Plan. These were both informed by two years of extensive research and consultation.</w:t>
+        <w:t>Documentation is divided into the Stonnington Cycling Strategy and the Cycling Strategy Action Plan. These were both informed by two years of extensive research and consultation.</w:t>
       </w:r>
       <w:r>
         <w:t xml:space="preserve"> The key aims of the strategy are to create a connected bic</w:t>
@@ -4269,67 +4208,67 @@
       <w:pPr>
         <w:pStyle w:val="Heading2"/>
       </w:pPr>
-      <w:bookmarkStart w:id="16" w:name="_Toc474673896"/>
+      <w:bookmarkStart w:id="15" w:name="_Toc474673896"/>
       <w:r>
         <w:t>State Government</w:t>
+      </w:r>
+      <w:bookmarkEnd w:id="15"/>
+    </w:p>
+    <w:p>
+      <w:pPr>
+        <w:pStyle w:val="Heading3"/>
+      </w:pPr>
+      <w:bookmarkStart w:id="16" w:name="_Toc474673897"/>
+      <w:r>
+        <w:t>Victorian Cycling Strategy</w:t>
       </w:r>
       <w:bookmarkEnd w:id="16"/>
     </w:p>
     <w:p>
+      <w:r>
+        <w:t>We’ll know when they know.</w:t>
+      </w:r>
+    </w:p>
+    <w:p>
       <w:pPr>
         <w:pStyle w:val="Heading3"/>
       </w:pPr>
-      <w:bookmarkStart w:id="17" w:name="_Toc474673897"/>
-      <w:r>
-        <w:t>Victorian Cycling Strategy</w:t>
+      <w:bookmarkStart w:id="17" w:name="_Toc474673898"/>
+      <w:r>
+        <w:t>Vision Zero</w:t>
       </w:r>
       <w:bookmarkEnd w:id="17"/>
     </w:p>
     <w:p>
       <w:r>
-        <w:t>We’ll know when they know.</w:t>
+        <w:t>TAC</w:t>
       </w:r>
     </w:p>
     <w:p>
       <w:pPr>
         <w:pStyle w:val="Heading3"/>
       </w:pPr>
-      <w:bookmarkStart w:id="18" w:name="_Toc474673898"/>
-      <w:r>
-        <w:t>Vision Zero</w:t>
+      <w:bookmarkStart w:id="18" w:name="_Toc474673899"/>
+      <w:r>
+        <w:t>Plan Melbourne</w:t>
       </w:r>
       <w:bookmarkEnd w:id="18"/>
     </w:p>
     <w:p>
       <w:r>
-        <w:t>TAC</w:t>
+        <w:t>Planning</w:t>
       </w:r>
     </w:p>
     <w:p>
       <w:pPr>
         <w:pStyle w:val="Heading3"/>
       </w:pPr>
-      <w:bookmarkStart w:id="19" w:name="_Toc474673899"/>
-      <w:r>
-        <w:t>Plan Melbourne</w:t>
+      <w:bookmarkStart w:id="19" w:name="_Toc474673900"/>
+      <w:proofErr w:type="spellStart"/>
+      <w:r>
+        <w:t>SmartRoads</w:t>
       </w:r>
       <w:bookmarkEnd w:id="19"/>
-    </w:p>
-    <w:p>
-      <w:r>
-        <w:t>Planning</w:t>
-      </w:r>
-    </w:p>
-    <w:p>
-      <w:pPr>
-        <w:pStyle w:val="Heading3"/>
-      </w:pPr>
-      <w:bookmarkStart w:id="20" w:name="_Toc474673900"/>
-      <w:proofErr w:type="spellStart"/>
-      <w:r>
-        <w:t>SmartRoads</w:t>
-      </w:r>
-      <w:bookmarkEnd w:id="20"/>
       <w:proofErr w:type="spellEnd"/>
     </w:p>
     <w:p>
@@ -4341,24 +4280,48 @@
       <w:pPr>
         <w:pStyle w:val="Heading1"/>
       </w:pPr>
-      <w:bookmarkStart w:id="21" w:name="_Toc474673901"/>
+      <w:bookmarkStart w:id="20" w:name="_Toc474673901"/>
       <w:r>
         <w:t>Encouraging Cycling</w:t>
+      </w:r>
+      <w:bookmarkEnd w:id="20"/>
+    </w:p>
+    <w:p>
+      <w:r>
+        <w:t>This section summarises the latest and most relevant academic and other expert literature on bicycling and related areas.</w:t>
+      </w:r>
+    </w:p>
+    <w:p>
+      <w:pPr>
+        <w:pStyle w:val="Heading2"/>
+      </w:pPr>
+      <w:bookmarkStart w:id="21" w:name="_Toc474673902"/>
+      <w:r>
+        <w:t>Economic</w:t>
       </w:r>
       <w:bookmarkEnd w:id="21"/>
     </w:p>
     <w:p>
       <w:r>
-        <w:t>&lt;ACADEMIC AND OTHER RESEARCH – LIT REVIEW&gt;</w:t>
+        <w:t>The economic benefits of encouraging bicycle usage as both a transport mode and recreational activity are well-documented. Studies across Melbourne, Australia and other parts of the world have shown that the transport benefits alone produce more economic benefit for traders than cars.</w:t>
       </w:r>
     </w:p>
     <w:p>
+      <w:r>
+        <w:rPr>
+          <w:b/>
+        </w:rPr>
+        <w:t>&lt;CONTINUE&gt;</w:t>
+      </w:r>
+    </w:p>
+    <w:p>
       <w:pPr>
         <w:pStyle w:val="Heading2"/>
       </w:pPr>
-      <w:bookmarkStart w:id="22" w:name="_Toc474673902"/>
-      <w:r>
-        <w:t>Economic</w:t>
+      <w:bookmarkStart w:id="22" w:name="_Toc474673903"/>
+      <w:r>
+        <w:lastRenderedPageBreak/>
+        <w:t>Health</w:t>
       </w:r>
       <w:bookmarkEnd w:id="22"/>
     </w:p>
@@ -4366,9 +4329,9 @@
       <w:pPr>
         <w:pStyle w:val="Heading2"/>
       </w:pPr>
-      <w:bookmarkStart w:id="23" w:name="_Toc474673903"/>
-      <w:r>
-        <w:t>Health</w:t>
+      <w:bookmarkStart w:id="23" w:name="_Toc474673904"/>
+      <w:r>
+        <w:t>Environmental</w:t>
       </w:r>
       <w:bookmarkEnd w:id="23"/>
     </w:p>
@@ -4376,9 +4339,9 @@
       <w:pPr>
         <w:pStyle w:val="Heading2"/>
       </w:pPr>
-      <w:bookmarkStart w:id="24" w:name="_Toc474673904"/>
-      <w:r>
-        <w:t>Environmental</w:t>
+      <w:bookmarkStart w:id="24" w:name="_Toc474673905"/>
+      <w:r>
+        <w:t>Transport?</w:t>
       </w:r>
       <w:bookmarkEnd w:id="24"/>
     </w:p>
@@ -4386,34 +4349,24 @@
       <w:pPr>
         <w:pStyle w:val="Heading2"/>
       </w:pPr>
-      <w:bookmarkStart w:id="25" w:name="_Toc474673905"/>
-      <w:r>
-        <w:t>Transport?</w:t>
+      <w:bookmarkStart w:id="25" w:name="_Toc474673906"/>
+      <w:r>
+        <w:t>Urban planning?</w:t>
       </w:r>
       <w:bookmarkEnd w:id="25"/>
     </w:p>
     <w:p>
       <w:pPr>
-        <w:pStyle w:val="Heading2"/>
-      </w:pPr>
-      <w:bookmarkStart w:id="26" w:name="_Toc474673906"/>
-      <w:r>
-        <w:t>Urban planning?</w:t>
+        <w:pStyle w:val="Heading1"/>
+      </w:pPr>
+      <w:bookmarkStart w:id="26" w:name="_Toc474673907"/>
+      <w:r>
+        <w:t>Strategic</w:t>
+      </w:r>
+      <w:r>
+        <w:t xml:space="preserve"> Route Planning</w:t>
       </w:r>
       <w:bookmarkEnd w:id="26"/>
-    </w:p>
-    <w:p>
-      <w:pPr>
-        <w:pStyle w:val="Heading1"/>
-      </w:pPr>
-      <w:bookmarkStart w:id="27" w:name="_Toc474673907"/>
-      <w:r>
-        <w:t>Strategic</w:t>
-      </w:r>
-      <w:r>
-        <w:t xml:space="preserve"> Route Planning</w:t>
-      </w:r>
-      <w:bookmarkEnd w:id="27"/>
     </w:p>
     <w:p>
       <w:r>
@@ -4457,7 +4410,6 @@
     </w:p>
     <w:p>
       <w:r>
-        <w:lastRenderedPageBreak/>
         <w:t>The aims of this exercise are to:</w:t>
       </w:r>
     </w:p>
@@ -4513,6 +4465,9 @@
       <w:r>
         <w:t>Three levels of routes are proposed:</w:t>
       </w:r>
+      <w:r>
+        <w:t xml:space="preserve"> (NEED A FOURTH CATEGORY?)</w:t>
+      </w:r>
     </w:p>
     <w:p>
       <w:pPr>
@@ -4624,9 +4579,1576 @@
     </w:p>
     <w:p>
       <w:r>
-        <w:t>This hierarchy is proposed in addition to the existing VicRoads Strategic Cycling Corridors which are considered to be metropolitan-wide importance and scope.</w:t>
+        <w:t xml:space="preserve">This hierarchy is proposed in addition to the existing VicRoads Strategic Cycling Corridors which are considered to be </w:t>
+      </w:r>
+      <w:r>
+        <w:t>of metropolitan-wide significance</w:t>
+      </w:r>
+      <w:r>
+        <w:t xml:space="preserve"> and scope.</w:t>
+      </w:r>
+      <w:r>
+        <w:t xml:space="preserve"> This proposed Boroondara Bicycle Network (</w:t>
+      </w:r>
+      <w:proofErr w:type="spellStart"/>
+      <w:r>
+        <w:t>BoBiN</w:t>
+      </w:r>
+      <w:proofErr w:type="spellEnd"/>
+      <w:r>
+        <w:t>) would complement and extend these existing off and on-road routes.</w:t>
       </w:r>
     </w:p>
+    <w:p>
+      <w:r>
+        <w:t>In organis</w:t>
+      </w:r>
+      <w:r>
+        <w:t>ing this network, four criteria have been developed to assist in categorising and planning for routes:</w:t>
+      </w:r>
+    </w:p>
+    <w:p>
+      <w:pPr>
+        <w:rPr>
+          <w:b/>
+        </w:rPr>
+      </w:pPr>
+      <w:r>
+        <w:rPr>
+          <w:b/>
+          <w:highlight w:val="yellow"/>
+        </w:rPr>
+        <w:t>Figure X</w:t>
+      </w:r>
+      <w:r>
+        <w:rPr>
+          <w:b/>
+        </w:rPr>
+        <w:t xml:space="preserve"> – Criteria for developing </w:t>
+      </w:r>
+      <w:proofErr w:type="spellStart"/>
+      <w:r>
+        <w:rPr>
+          <w:b/>
+        </w:rPr>
+        <w:t>BoBiN</w:t>
+      </w:r>
+      <w:proofErr w:type="spellEnd"/>
+      <w:r>
+        <w:rPr>
+          <w:b/>
+        </w:rPr>
+        <w:t xml:space="preserve"> routes</w:t>
+      </w:r>
+    </w:p>
+    <w:tbl>
+      <w:tblPr>
+        <w:tblStyle w:val="TableGrid"/>
+        <w:tblW w:w="0" w:type="auto"/>
+        <w:tblLook w:val="04A0" w:firstRow="1" w:lastRow="0" w:firstColumn="1" w:lastColumn="0" w:noHBand="0" w:noVBand="1"/>
+      </w:tblPr>
+      <w:tblGrid>
+        <w:gridCol w:w="4508"/>
+        <w:gridCol w:w="4508"/>
+      </w:tblGrid>
+      <w:tr>
+        <w:tc>
+          <w:tcPr>
+            <w:tcW w:w="4508" w:type="dxa"/>
+            <w:shd w:val="clear" w:color="auto" w:fill="C5E0B3" w:themeFill="accent6" w:themeFillTint="66"/>
+          </w:tcPr>
+          <w:p>
+            <w:pPr>
+              <w:rPr>
+                <w:b/>
+              </w:rPr>
+            </w:pPr>
+            <w:r>
+              <w:rPr>
+                <w:b/>
+              </w:rPr>
+              <w:t>Criterion</w:t>
+            </w:r>
+          </w:p>
+        </w:tc>
+        <w:tc>
+          <w:tcPr>
+            <w:tcW w:w="4508" w:type="dxa"/>
+            <w:shd w:val="clear" w:color="auto" w:fill="C5E0B3" w:themeFill="accent6" w:themeFillTint="66"/>
+          </w:tcPr>
+          <w:p>
+            <w:pPr>
+              <w:rPr>
+                <w:b/>
+              </w:rPr>
+            </w:pPr>
+            <w:r>
+              <w:rPr>
+                <w:b/>
+              </w:rPr>
+              <w:t>Questions</w:t>
+            </w:r>
+          </w:p>
+        </w:tc>
+      </w:tr>
+      <w:tr>
+        <w:tc>
+          <w:tcPr>
+            <w:tcW w:w="4508" w:type="dxa"/>
+          </w:tcPr>
+          <w:p>
+            <w:pPr>
+              <w:pStyle w:val="ListParagraph"/>
+              <w:numPr>
+                <w:ilvl w:val="0"/>
+                <w:numId w:val="27"/>
+              </w:numPr>
+            </w:pPr>
+            <w:r>
+              <w:t>Purpose</w:t>
+            </w:r>
+          </w:p>
+        </w:tc>
+        <w:tc>
+          <w:tcPr>
+            <w:tcW w:w="4508" w:type="dxa"/>
+          </w:tcPr>
+          <w:p>
+            <w:r>
+              <w:t>Is the route intended for recreational or utilitarian cycling?</w:t>
+            </w:r>
+          </w:p>
+        </w:tc>
+      </w:tr>
+      <w:tr>
+        <w:tc>
+          <w:tcPr>
+            <w:tcW w:w="4508" w:type="dxa"/>
+          </w:tcPr>
+          <w:p>
+            <w:pPr>
+              <w:pStyle w:val="ListParagraph"/>
+              <w:numPr>
+                <w:ilvl w:val="0"/>
+                <w:numId w:val="27"/>
+              </w:numPr>
+            </w:pPr>
+            <w:r>
+              <w:t>Stress</w:t>
+            </w:r>
+          </w:p>
+        </w:tc>
+        <w:tc>
+          <w:tcPr>
+            <w:tcW w:w="4508" w:type="dxa"/>
+          </w:tcPr>
+          <w:p>
+            <w:r>
+              <w:t>Is the route off or on-road?</w:t>
+            </w:r>
+          </w:p>
+        </w:tc>
+      </w:tr>
+      <w:tr>
+        <w:tc>
+          <w:tcPr>
+            <w:tcW w:w="4508" w:type="dxa"/>
+          </w:tcPr>
+          <w:p>
+            <w:pPr>
+              <w:pStyle w:val="ListParagraph"/>
+              <w:numPr>
+                <w:ilvl w:val="0"/>
+                <w:numId w:val="27"/>
+              </w:numPr>
+            </w:pPr>
+            <w:r>
+              <w:lastRenderedPageBreak/>
+              <w:t>Length</w:t>
+            </w:r>
+          </w:p>
+        </w:tc>
+        <w:tc>
+          <w:tcPr>
+            <w:tcW w:w="4508" w:type="dxa"/>
+          </w:tcPr>
+          <w:p>
+            <w:r>
+              <w:t>How long is the proposed route?</w:t>
+            </w:r>
+          </w:p>
+        </w:tc>
+      </w:tr>
+      <w:tr>
+        <w:tc>
+          <w:tcPr>
+            <w:tcW w:w="4508" w:type="dxa"/>
+          </w:tcPr>
+          <w:p>
+            <w:pPr>
+              <w:pStyle w:val="ListParagraph"/>
+              <w:numPr>
+                <w:ilvl w:val="0"/>
+                <w:numId w:val="27"/>
+              </w:numPr>
+            </w:pPr>
+            <w:r>
+              <w:t>Connectivity</w:t>
+            </w:r>
+          </w:p>
+        </w:tc>
+        <w:tc>
+          <w:tcPr>
+            <w:tcW w:w="4508" w:type="dxa"/>
+          </w:tcPr>
+          <w:p>
+            <w:r>
+              <w:t>Does the route link any activity centres? If so, how many?</w:t>
+            </w:r>
+          </w:p>
+        </w:tc>
+      </w:tr>
+    </w:tbl>
+    <w:p/>
+    <w:p>
+      <w:r>
+        <w:t xml:space="preserve">&lt;MAP OF FULL </w:t>
+      </w:r>
+      <w:proofErr w:type="spellStart"/>
+      <w:r>
+        <w:t>BoBiN</w:t>
+      </w:r>
+      <w:proofErr w:type="spellEnd"/>
+      <w:r>
+        <w:t>&gt;</w:t>
+      </w:r>
+    </w:p>
+    <w:p>
+      <w:pPr>
+        <w:pStyle w:val="Heading2"/>
+      </w:pPr>
+      <w:r>
+        <w:t>Municipal Bike Routes</w:t>
+      </w:r>
+    </w:p>
+    <w:p>
+      <w:r>
+        <w:t>These are mostly existing off-road trails and paths that carry significant volumes of bicycle traffic. These include the Gardiners Creek, Yarra and Anniversary Trails.</w:t>
+      </w:r>
+    </w:p>
+    <w:p>
+      <w:r>
+        <w:t>Principal characteristics include:</w:t>
+      </w:r>
+    </w:p>
+    <w:p>
+      <w:pPr>
+        <w:pStyle w:val="ListParagraph"/>
+        <w:numPr>
+          <w:ilvl w:val="0"/>
+          <w:numId w:val="24"/>
+        </w:numPr>
+      </w:pPr>
+      <w:r>
+        <w:t>Long-distance routes across multiple suburbs</w:t>
+      </w:r>
+    </w:p>
+    <w:p>
+      <w:pPr>
+        <w:pStyle w:val="ListParagraph"/>
+        <w:numPr>
+          <w:ilvl w:val="0"/>
+          <w:numId w:val="24"/>
+        </w:numPr>
+      </w:pPr>
+      <w:r>
+        <w:t>Predominantly 3-4 metre-wide paths</w:t>
+      </w:r>
+    </w:p>
+    <w:p>
+      <w:pPr>
+        <w:pStyle w:val="ListParagraph"/>
+        <w:numPr>
+          <w:ilvl w:val="0"/>
+          <w:numId w:val="24"/>
+        </w:numPr>
+      </w:pPr>
+      <w:r>
+        <w:t>Providing strategic connections between other major routes in neighbouring municipalities and/or activity centres</w:t>
+      </w:r>
+    </w:p>
+    <w:p>
+      <w:pPr>
+        <w:pStyle w:val="ListParagraph"/>
+        <w:numPr>
+          <w:ilvl w:val="0"/>
+          <w:numId w:val="24"/>
+        </w:numPr>
+      </w:pPr>
+      <w:r>
+        <w:t>Providing opportunities for recreational as well utilitarian cycling</w:t>
+      </w:r>
+    </w:p>
+    <w:p>
+      <w:r>
+        <w:t xml:space="preserve">Routes identified in this category are listed in </w:t>
+      </w:r>
+      <w:r>
+        <w:rPr>
+          <w:b/>
+          <w:highlight w:val="yellow"/>
+        </w:rPr>
+        <w:t>&lt;FIGURE</w:t>
+      </w:r>
+      <w:r>
+        <w:rPr>
+          <w:b/>
+          <w:highlight w:val="yellow"/>
+        </w:rPr>
+        <w:t>S</w:t>
+      </w:r>
+      <w:r>
+        <w:rPr>
+          <w:b/>
+          <w:highlight w:val="yellow"/>
+        </w:rPr>
+        <w:t xml:space="preserve"> X</w:t>
+      </w:r>
+      <w:r>
+        <w:rPr>
+          <w:b/>
+          <w:highlight w:val="yellow"/>
+        </w:rPr>
+        <w:t xml:space="preserve"> AND Y</w:t>
+      </w:r>
+      <w:r>
+        <w:rPr>
+          <w:b/>
+          <w:highlight w:val="yellow"/>
+        </w:rPr>
+        <w:t>&gt;</w:t>
+      </w:r>
+      <w:r>
+        <w:rPr>
+          <w:b/>
+        </w:rPr>
+        <w:t xml:space="preserve"> </w:t>
+      </w:r>
+      <w:r>
+        <w:t>below.</w:t>
+      </w:r>
+    </w:p>
+    <w:p>
+      <w:r>
+        <w:rPr>
+          <w:b/>
+          <w:highlight w:val="yellow"/>
+        </w:rPr>
+        <w:t>Figure X</w:t>
+      </w:r>
+      <w:r>
+        <w:rPr>
+          <w:b/>
+        </w:rPr>
+        <w:t xml:space="preserve"> – Boroondara Municipal Bike Routes (Level 1)</w:t>
+      </w:r>
+    </w:p>
+    <w:tbl>
+      <w:tblPr>
+        <w:tblStyle w:val="TableGrid"/>
+        <w:tblW w:w="0" w:type="auto"/>
+        <w:tblLook w:val="04A0" w:firstRow="1" w:lastRow="0" w:firstColumn="1" w:lastColumn="0" w:noHBand="0" w:noVBand="1"/>
+      </w:tblPr>
+      <w:tblGrid>
+        <w:gridCol w:w="1313"/>
+        <w:gridCol w:w="2597"/>
+        <w:gridCol w:w="1764"/>
+        <w:gridCol w:w="2357"/>
+        <w:gridCol w:w="985"/>
+      </w:tblGrid>
+      <w:tr>
+        <w:tc>
+          <w:tcPr>
+            <w:tcW w:w="1313" w:type="dxa"/>
+            <w:shd w:val="clear" w:color="auto" w:fill="C5E0B3" w:themeFill="accent6" w:themeFillTint="66"/>
+          </w:tcPr>
+          <w:p>
+            <w:pPr>
+              <w:rPr>
+                <w:b/>
+                <w:sz w:val="24"/>
+              </w:rPr>
+            </w:pPr>
+            <w:proofErr w:type="spellStart"/>
+            <w:r>
+              <w:rPr>
+                <w:b/>
+                <w:sz w:val="24"/>
+              </w:rPr>
+              <w:t>BoBiN</w:t>
+            </w:r>
+            <w:proofErr w:type="spellEnd"/>
+            <w:r>
+              <w:rPr>
+                <w:b/>
+                <w:sz w:val="24"/>
+              </w:rPr>
+              <w:t xml:space="preserve"> ID</w:t>
+            </w:r>
+          </w:p>
+        </w:tc>
+        <w:tc>
+          <w:tcPr>
+            <w:tcW w:w="2597" w:type="dxa"/>
+            <w:shd w:val="clear" w:color="auto" w:fill="C5E0B3" w:themeFill="accent6" w:themeFillTint="66"/>
+          </w:tcPr>
+          <w:p>
+            <w:pPr>
+              <w:rPr>
+                <w:b/>
+                <w:sz w:val="24"/>
+              </w:rPr>
+            </w:pPr>
+            <w:r>
+              <w:rPr>
+                <w:b/>
+                <w:sz w:val="24"/>
+              </w:rPr>
+              <w:t>Route</w:t>
+            </w:r>
+          </w:p>
+        </w:tc>
+        <w:tc>
+          <w:tcPr>
+            <w:tcW w:w="1764" w:type="dxa"/>
+            <w:shd w:val="clear" w:color="auto" w:fill="C5E0B3" w:themeFill="accent6" w:themeFillTint="66"/>
+          </w:tcPr>
+          <w:p>
+            <w:pPr>
+              <w:rPr>
+                <w:b/>
+                <w:sz w:val="24"/>
+              </w:rPr>
+            </w:pPr>
+            <w:r>
+              <w:rPr>
+                <w:b/>
+                <w:sz w:val="24"/>
+              </w:rPr>
+              <w:t>Origin</w:t>
+            </w:r>
+          </w:p>
+        </w:tc>
+        <w:tc>
+          <w:tcPr>
+            <w:tcW w:w="2357" w:type="dxa"/>
+            <w:shd w:val="clear" w:color="auto" w:fill="C5E0B3" w:themeFill="accent6" w:themeFillTint="66"/>
+          </w:tcPr>
+          <w:p>
+            <w:pPr>
+              <w:rPr>
+                <w:b/>
+                <w:sz w:val="24"/>
+              </w:rPr>
+            </w:pPr>
+            <w:r>
+              <w:rPr>
+                <w:b/>
+                <w:sz w:val="24"/>
+              </w:rPr>
+              <w:t>Destination</w:t>
+            </w:r>
+          </w:p>
+        </w:tc>
+        <w:tc>
+          <w:tcPr>
+            <w:tcW w:w="985" w:type="dxa"/>
+            <w:shd w:val="clear" w:color="auto" w:fill="C5E0B3" w:themeFill="accent6" w:themeFillTint="66"/>
+          </w:tcPr>
+          <w:p>
+            <w:pPr>
+              <w:rPr>
+                <w:b/>
+                <w:sz w:val="24"/>
+              </w:rPr>
+            </w:pPr>
+            <w:r>
+              <w:rPr>
+                <w:b/>
+                <w:sz w:val="24"/>
+              </w:rPr>
+              <w:t>Existing</w:t>
+            </w:r>
+          </w:p>
+        </w:tc>
+      </w:tr>
+      <w:tr>
+        <w:tc>
+          <w:tcPr>
+            <w:tcW w:w="1313" w:type="dxa"/>
+          </w:tcPr>
+          <w:p>
+            <w:r>
+              <w:t>1.1</w:t>
+            </w:r>
+          </w:p>
+        </w:tc>
+        <w:tc>
+          <w:tcPr>
+            <w:tcW w:w="2597" w:type="dxa"/>
+          </w:tcPr>
+          <w:p>
+            <w:r>
+              <w:t>Yarra Trail – Koonung Creek Trail</w:t>
+            </w:r>
+          </w:p>
+        </w:tc>
+        <w:tc>
+          <w:tcPr>
+            <w:tcW w:w="1764" w:type="dxa"/>
+          </w:tcPr>
+          <w:p>
+            <w:r>
+              <w:t>Fairfield Pipe Bridge (City of Yarra)</w:t>
+            </w:r>
+          </w:p>
+        </w:tc>
+        <w:tc>
+          <w:tcPr>
+            <w:tcW w:w="2357" w:type="dxa"/>
+          </w:tcPr>
+          <w:p>
+            <w:r>
+              <w:t>Winfield Road, Balwyn North (City of Whitehorse)</w:t>
+            </w:r>
+          </w:p>
+        </w:tc>
+        <w:tc>
+          <w:tcPr>
+            <w:tcW w:w="985" w:type="dxa"/>
+          </w:tcPr>
+          <w:p>
+            <w:r>
+              <w:t>Y</w:t>
+            </w:r>
+          </w:p>
+        </w:tc>
+      </w:tr>
+      <w:tr>
+        <w:tc>
+          <w:tcPr>
+            <w:tcW w:w="1313" w:type="dxa"/>
+          </w:tcPr>
+          <w:p>
+            <w:r>
+              <w:t>1.2</w:t>
+            </w:r>
+          </w:p>
+        </w:tc>
+        <w:tc>
+          <w:tcPr>
+            <w:tcW w:w="2597" w:type="dxa"/>
+          </w:tcPr>
+          <w:p>
+            <w:r>
+              <w:t>Anniversary Trail</w:t>
+            </w:r>
+          </w:p>
+        </w:tc>
+        <w:tc>
+          <w:tcPr>
+            <w:tcW w:w="1764" w:type="dxa"/>
+          </w:tcPr>
+          <w:p>
+            <w:r>
+              <w:t>Chandler Highway, Kew (City of Yarra)</w:t>
+            </w:r>
+          </w:p>
+        </w:tc>
+        <w:tc>
+          <w:tcPr>
+            <w:tcW w:w="2357" w:type="dxa"/>
+          </w:tcPr>
+          <w:p>
+            <w:r>
+              <w:t>Alamein (City of Stonnington)</w:t>
+            </w:r>
+          </w:p>
+        </w:tc>
+        <w:tc>
+          <w:tcPr>
+            <w:tcW w:w="985" w:type="dxa"/>
+          </w:tcPr>
+          <w:p>
+            <w:r>
+              <w:t>Y</w:t>
+            </w:r>
+          </w:p>
+        </w:tc>
+      </w:tr>
+      <w:tr>
+        <w:tc>
+          <w:tcPr>
+            <w:tcW w:w="1313" w:type="dxa"/>
+          </w:tcPr>
+          <w:p>
+            <w:r>
+              <w:t>1.3</w:t>
+            </w:r>
+          </w:p>
+        </w:tc>
+        <w:tc>
+          <w:tcPr>
+            <w:tcW w:w="2597" w:type="dxa"/>
+          </w:tcPr>
+          <w:p>
+            <w:r>
+              <w:t>Gardiners Creek Trail</w:t>
+            </w:r>
+          </w:p>
+        </w:tc>
+        <w:tc>
+          <w:tcPr>
+            <w:tcW w:w="1764" w:type="dxa"/>
+          </w:tcPr>
+          <w:p>
+            <w:proofErr w:type="spellStart"/>
+            <w:r>
+              <w:t>Citylink</w:t>
+            </w:r>
+            <w:proofErr w:type="spellEnd"/>
+            <w:r>
+              <w:t>, Hawthorn (City of Yarra??)</w:t>
+            </w:r>
+          </w:p>
+        </w:tc>
+        <w:tc>
+          <w:tcPr>
+            <w:tcW w:w="2357" w:type="dxa"/>
+          </w:tcPr>
+          <w:p>
+            <w:r>
+              <w:t>Ashwood, Ashburton (City of Monash)</w:t>
+            </w:r>
+          </w:p>
+        </w:tc>
+        <w:tc>
+          <w:tcPr>
+            <w:tcW w:w="985" w:type="dxa"/>
+          </w:tcPr>
+          <w:p>
+            <w:r>
+              <w:t>Y</w:t>
+            </w:r>
+          </w:p>
+        </w:tc>
+      </w:tr>
+      <w:tr>
+        <w:tc>
+          <w:tcPr>
+            <w:tcW w:w="1313" w:type="dxa"/>
+          </w:tcPr>
+          <w:p>
+            <w:r>
+              <w:t>1.4</w:t>
+            </w:r>
+          </w:p>
+        </w:tc>
+        <w:tc>
+          <w:tcPr>
+            <w:tcW w:w="2597" w:type="dxa"/>
+          </w:tcPr>
+          <w:p>
+            <w:r>
+              <w:t>Hawthorn to Box Hill Trail</w:t>
+            </w:r>
+          </w:p>
+        </w:tc>
+        <w:tc>
+          <w:tcPr>
+            <w:tcW w:w="1764" w:type="dxa"/>
+          </w:tcPr>
+          <w:p>
+            <w:r>
+              <w:t>Hawthorn Bridge, Hawthorn (City of Yarra)</w:t>
+            </w:r>
+          </w:p>
+        </w:tc>
+        <w:tc>
+          <w:tcPr>
+            <w:tcW w:w="2357" w:type="dxa"/>
+          </w:tcPr>
+          <w:p>
+            <w:r>
+              <w:t>Surrey Hills (City of Whitehorse)</w:t>
+            </w:r>
+          </w:p>
+        </w:tc>
+        <w:tc>
+          <w:tcPr>
+            <w:tcW w:w="985" w:type="dxa"/>
+          </w:tcPr>
+          <w:p>
+            <w:r>
+              <w:t>N</w:t>
+            </w:r>
+          </w:p>
+        </w:tc>
+      </w:tr>
+      <w:tr>
+        <w:tc>
+          <w:tcPr>
+            <w:tcW w:w="1313" w:type="dxa"/>
+          </w:tcPr>
+          <w:p>
+            <w:r>
+              <w:t>1.5</w:t>
+            </w:r>
+          </w:p>
+        </w:tc>
+        <w:tc>
+          <w:tcPr>
+            <w:tcW w:w="2597" w:type="dxa"/>
+          </w:tcPr>
+          <w:p>
+            <w:r>
+              <w:t>Yarra to Ashwood</w:t>
+            </w:r>
+          </w:p>
+        </w:tc>
+        <w:tc>
+          <w:tcPr>
+            <w:tcW w:w="1764" w:type="dxa"/>
+          </w:tcPr>
+          <w:p>
+            <w:r>
+              <w:t>Hawthorn Bridge, Hawthorn</w:t>
+            </w:r>
+          </w:p>
+        </w:tc>
+        <w:tc>
+          <w:tcPr>
+            <w:tcW w:w="2357" w:type="dxa"/>
+          </w:tcPr>
+          <w:p>
+            <w:r>
+              <w:t>Gardiners Creek, Ashwood (City of Monash)</w:t>
+            </w:r>
+          </w:p>
+        </w:tc>
+        <w:tc>
+          <w:tcPr>
+            <w:tcW w:w="985" w:type="dxa"/>
+          </w:tcPr>
+          <w:p>
+            <w:r>
+              <w:t>N</w:t>
+            </w:r>
+          </w:p>
+        </w:tc>
+      </w:tr>
+    </w:tbl>
+    <w:p/>
+    <w:p>
+      <w:r>
+        <w:rPr>
+          <w:b/>
+          <w:highlight w:val="yellow"/>
+        </w:rPr>
+        <w:t>Figure Y</w:t>
+      </w:r>
+      <w:r>
+        <w:rPr>
+          <w:b/>
+        </w:rPr>
+        <w:t xml:space="preserve"> – Map of Boroondara Municipal Bike Routes (Level 1)</w:t>
+      </w:r>
+    </w:p>
+    <w:p>
+      <w:r>
+        <w:t>&lt;MAP&gt;</w:t>
+      </w:r>
+    </w:p>
+    <w:p>
+      <w:pPr>
+        <w:pStyle w:val="Heading2"/>
+      </w:pPr>
+      <w:r>
+        <w:t>Neighbourhood Bike Routes</w:t>
+      </w:r>
+    </w:p>
+    <w:p>
+      <w:r>
+        <w:t xml:space="preserve">Neighbourhood Bicycle Routes form the majority of the </w:t>
+      </w:r>
+      <w:proofErr w:type="spellStart"/>
+      <w:r>
+        <w:t>BoBiN</w:t>
+      </w:r>
+      <w:proofErr w:type="spellEnd"/>
+      <w:r>
+        <w:t xml:space="preserve"> and also contain many of the proposed new projects to cater for predominantly local travel. With </w:t>
+      </w:r>
+      <w:r>
+        <w:rPr>
+          <w:b/>
+        </w:rPr>
+        <w:t>X PERCENT</w:t>
+      </w:r>
+      <w:r>
+        <w:t xml:space="preserve"> of all trips of Boroondara under 2 kilometres currently undertaken by private car, significant opportunities exist to </w:t>
+      </w:r>
+      <w:r>
+        <w:lastRenderedPageBreak/>
+        <w:t>reduce traffic congestion, improve public health and provide urban renewal opportunities in many parts of the city.</w:t>
+      </w:r>
+    </w:p>
+    <w:p>
+      <w:r>
+        <w:t>Characteristics of these routes include:</w:t>
+      </w:r>
+    </w:p>
+    <w:p>
+      <w:pPr>
+        <w:pStyle w:val="ListParagraph"/>
+        <w:numPr>
+          <w:ilvl w:val="0"/>
+          <w:numId w:val="25"/>
+        </w:numPr>
+      </w:pPr>
+      <w:r>
+        <w:t>Medium to short-distance routes using a combination of off and on-road facilities</w:t>
+      </w:r>
+    </w:p>
+    <w:p>
+      <w:pPr>
+        <w:pStyle w:val="ListParagraph"/>
+        <w:numPr>
+          <w:ilvl w:val="0"/>
+          <w:numId w:val="25"/>
+        </w:numPr>
+      </w:pPr>
+      <w:r>
+        <w:t>Connecting surrounding residential areas to local centres and/or providing connections between centres</w:t>
+      </w:r>
+    </w:p>
+    <w:p>
+      <w:pPr>
+        <w:pStyle w:val="ListParagraph"/>
+        <w:numPr>
+          <w:ilvl w:val="0"/>
+          <w:numId w:val="25"/>
+        </w:numPr>
+      </w:pPr>
+      <w:r>
+        <w:t>Focus on ‘low-stress’ cycling routes to encourage the ‘Interested but Concerned’ user group</w:t>
+      </w:r>
+    </w:p>
+    <w:p>
+      <w:pPr>
+        <w:pStyle w:val="ListParagraph"/>
+        <w:numPr>
+          <w:ilvl w:val="0"/>
+          <w:numId w:val="25"/>
+        </w:numPr>
+      </w:pPr>
+      <w:r>
+        <w:t>Predominantly focussed on cycling as a mode of transport rather than recreation</w:t>
+      </w:r>
+    </w:p>
+    <w:p>
+      <w:r>
+        <w:t xml:space="preserve">Routes identified in this category are listed in </w:t>
+      </w:r>
+      <w:r>
+        <w:rPr>
+          <w:b/>
+          <w:highlight w:val="yellow"/>
+        </w:rPr>
+        <w:t>&lt;FIGURES X AND Y&gt;</w:t>
+      </w:r>
+      <w:r>
+        <w:rPr>
+          <w:b/>
+        </w:rPr>
+        <w:t xml:space="preserve"> </w:t>
+      </w:r>
+      <w:r>
+        <w:t>below.</w:t>
+      </w:r>
+    </w:p>
+    <w:p>
+      <w:r>
+        <w:rPr>
+          <w:b/>
+          <w:highlight w:val="yellow"/>
+        </w:rPr>
+        <w:t>Figure X</w:t>
+      </w:r>
+      <w:r>
+        <w:rPr>
+          <w:b/>
+        </w:rPr>
+        <w:t xml:space="preserve"> – Boroondar</w:t>
+      </w:r>
+      <w:r>
+        <w:rPr>
+          <w:b/>
+        </w:rPr>
+        <w:t>a Neighbourhood Bike Routes (Level 2</w:t>
+      </w:r>
+      <w:r>
+        <w:rPr>
+          <w:b/>
+        </w:rPr>
+        <w:t>)</w:t>
+      </w:r>
+    </w:p>
+    <w:tbl>
+      <w:tblPr>
+        <w:tblStyle w:val="TableGrid"/>
+        <w:tblW w:w="0" w:type="auto"/>
+        <w:tblLook w:val="04A0" w:firstRow="1" w:lastRow="0" w:firstColumn="1" w:lastColumn="0" w:noHBand="0" w:noVBand="1"/>
+      </w:tblPr>
+      <w:tblGrid>
+        <w:gridCol w:w="1555"/>
+        <w:gridCol w:w="3260"/>
+        <w:gridCol w:w="2092"/>
+        <w:gridCol w:w="2109"/>
+      </w:tblGrid>
+      <w:tr>
+        <w:tc>
+          <w:tcPr>
+            <w:tcW w:w="1555" w:type="dxa"/>
+            <w:shd w:val="clear" w:color="auto" w:fill="C5E0B3" w:themeFill="accent6" w:themeFillTint="66"/>
+          </w:tcPr>
+          <w:p>
+            <w:pPr>
+              <w:rPr>
+                <w:b/>
+                <w:sz w:val="24"/>
+              </w:rPr>
+            </w:pPr>
+            <w:proofErr w:type="spellStart"/>
+            <w:r>
+              <w:rPr>
+                <w:b/>
+                <w:sz w:val="24"/>
+              </w:rPr>
+              <w:t>BoBiN</w:t>
+            </w:r>
+            <w:proofErr w:type="spellEnd"/>
+            <w:r>
+              <w:rPr>
+                <w:b/>
+                <w:sz w:val="24"/>
+              </w:rPr>
+              <w:t xml:space="preserve"> ID</w:t>
+            </w:r>
+          </w:p>
+        </w:tc>
+        <w:tc>
+          <w:tcPr>
+            <w:tcW w:w="3260" w:type="dxa"/>
+            <w:shd w:val="clear" w:color="auto" w:fill="C5E0B3" w:themeFill="accent6" w:themeFillTint="66"/>
+          </w:tcPr>
+          <w:p>
+            <w:pPr>
+              <w:rPr>
+                <w:b/>
+                <w:sz w:val="24"/>
+              </w:rPr>
+            </w:pPr>
+            <w:r>
+              <w:rPr>
+                <w:b/>
+                <w:sz w:val="24"/>
+              </w:rPr>
+              <w:t>Route</w:t>
+            </w:r>
+          </w:p>
+        </w:tc>
+        <w:tc>
+          <w:tcPr>
+            <w:tcW w:w="2092" w:type="dxa"/>
+            <w:shd w:val="clear" w:color="auto" w:fill="C5E0B3" w:themeFill="accent6" w:themeFillTint="66"/>
+          </w:tcPr>
+          <w:p>
+            <w:pPr>
+              <w:rPr>
+                <w:b/>
+                <w:sz w:val="24"/>
+              </w:rPr>
+            </w:pPr>
+            <w:r>
+              <w:rPr>
+                <w:b/>
+                <w:sz w:val="24"/>
+              </w:rPr>
+              <w:t>Origin</w:t>
+            </w:r>
+          </w:p>
+        </w:tc>
+        <w:tc>
+          <w:tcPr>
+            <w:tcW w:w="2109" w:type="dxa"/>
+            <w:shd w:val="clear" w:color="auto" w:fill="C5E0B3" w:themeFill="accent6" w:themeFillTint="66"/>
+          </w:tcPr>
+          <w:p>
+            <w:pPr>
+              <w:rPr>
+                <w:b/>
+                <w:sz w:val="24"/>
+              </w:rPr>
+            </w:pPr>
+            <w:r>
+              <w:rPr>
+                <w:b/>
+                <w:sz w:val="24"/>
+              </w:rPr>
+              <w:t>Destination</w:t>
+            </w:r>
+          </w:p>
+        </w:tc>
+      </w:tr>
+      <w:tr>
+        <w:tc>
+          <w:tcPr>
+            <w:tcW w:w="1555" w:type="dxa"/>
+          </w:tcPr>
+          <w:p>
+            <w:r>
+              <w:t>2.1</w:t>
+            </w:r>
+          </w:p>
+        </w:tc>
+        <w:tc>
+          <w:tcPr>
+            <w:tcW w:w="3260" w:type="dxa"/>
+          </w:tcPr>
+          <w:p>
+            <w:r>
+              <w:t xml:space="preserve">Yarra Trail, </w:t>
+            </w:r>
+            <w:proofErr w:type="spellStart"/>
+            <w:r>
+              <w:t>Kilby</w:t>
+            </w:r>
+            <w:proofErr w:type="spellEnd"/>
+            <w:r>
+              <w:t xml:space="preserve"> Road, Maud Street, Greythorn streets, Koonung Creek Trail</w:t>
+            </w:r>
+          </w:p>
+        </w:tc>
+        <w:tc>
+          <w:tcPr>
+            <w:tcW w:w="2092" w:type="dxa"/>
+          </w:tcPr>
+          <w:p>
+            <w:r>
+              <w:t>Pipe Bridge, Fairfield</w:t>
+            </w:r>
+          </w:p>
+        </w:tc>
+        <w:tc>
+          <w:tcPr>
+            <w:tcW w:w="2109" w:type="dxa"/>
+          </w:tcPr>
+          <w:p>
+            <w:r>
+              <w:t>Koonung Creek Trail, North Balwyn</w:t>
+            </w:r>
+            <w:bookmarkStart w:id="27" w:name="_GoBack"/>
+            <w:bookmarkEnd w:id="27"/>
+          </w:p>
+        </w:tc>
+      </w:tr>
+      <w:tr>
+        <w:tc>
+          <w:tcPr>
+            <w:tcW w:w="1555" w:type="dxa"/>
+          </w:tcPr>
+          <w:p>
+            <w:r>
+              <w:t>2.2</w:t>
+            </w:r>
+          </w:p>
+        </w:tc>
+        <w:tc>
+          <w:tcPr>
+            <w:tcW w:w="3260" w:type="dxa"/>
+          </w:tcPr>
+          <w:p/>
+        </w:tc>
+        <w:tc>
+          <w:tcPr>
+            <w:tcW w:w="2092" w:type="dxa"/>
+          </w:tcPr>
+          <w:p/>
+        </w:tc>
+        <w:tc>
+          <w:tcPr>
+            <w:tcW w:w="2109" w:type="dxa"/>
+          </w:tcPr>
+          <w:p/>
+        </w:tc>
+      </w:tr>
+      <w:tr>
+        <w:tc>
+          <w:tcPr>
+            <w:tcW w:w="1555" w:type="dxa"/>
+          </w:tcPr>
+          <w:p>
+            <w:r>
+              <w:t>2.3</w:t>
+            </w:r>
+          </w:p>
+        </w:tc>
+        <w:tc>
+          <w:tcPr>
+            <w:tcW w:w="3260" w:type="dxa"/>
+          </w:tcPr>
+          <w:p/>
+        </w:tc>
+        <w:tc>
+          <w:tcPr>
+            <w:tcW w:w="2092" w:type="dxa"/>
+          </w:tcPr>
+          <w:p/>
+        </w:tc>
+        <w:tc>
+          <w:tcPr>
+            <w:tcW w:w="2109" w:type="dxa"/>
+          </w:tcPr>
+          <w:p/>
+        </w:tc>
+      </w:tr>
+    </w:tbl>
+    <w:p/>
+    <w:p>
+      <w:r>
+        <w:rPr>
+          <w:b/>
+          <w:highlight w:val="yellow"/>
+        </w:rPr>
+        <w:t>Figure Y</w:t>
+      </w:r>
+      <w:r>
+        <w:rPr>
+          <w:b/>
+        </w:rPr>
+        <w:t xml:space="preserve"> – Map of Boroondara </w:t>
+      </w:r>
+      <w:r>
+        <w:rPr>
+          <w:b/>
+        </w:rPr>
+        <w:t>Neighbourhood</w:t>
+      </w:r>
+      <w:r>
+        <w:rPr>
+          <w:b/>
+        </w:rPr>
+        <w:t xml:space="preserve"> Bike Routes (Le</w:t>
+      </w:r>
+      <w:r>
+        <w:rPr>
+          <w:b/>
+        </w:rPr>
+        <w:t>vel 2</w:t>
+      </w:r>
+      <w:r>
+        <w:rPr>
+          <w:b/>
+        </w:rPr>
+        <w:t>)</w:t>
+      </w:r>
+    </w:p>
+    <w:p>
+      <w:r>
+        <w:t>&lt;MAP&gt;</w:t>
+      </w:r>
+    </w:p>
+    <w:p>
+      <w:pPr>
+        <w:pStyle w:val="Heading2"/>
+      </w:pPr>
+      <w:r>
+        <w:t>Access Bike Routes</w:t>
+      </w:r>
+    </w:p>
+    <w:p>
+      <w:r>
+        <w:t xml:space="preserve">The third category of routes identifies short links between Municipal and Neighbourhood Bike Routes identified in the previous two sections. Existing routes in this category provide small but important routes that </w:t>
+      </w:r>
+      <w:r>
+        <w:t>act as a ‘feeder network’ facilitating</w:t>
+      </w:r>
+      <w:r>
+        <w:t xml:space="preserve"> access onto off-road paths or on-road infrastructure. While these are pred</w:t>
+      </w:r>
+      <w:r>
+        <w:t>ominantly off-road trails</w:t>
+      </w:r>
+      <w:r>
+        <w:t xml:space="preserve"> through open space, such routes can also incorporate low-stress sections along residential streets, carparks or other suitable areas.</w:t>
+      </w:r>
+    </w:p>
+    <w:p>
+      <w:r>
+        <w:t>Characteristics of these routes include:</w:t>
+      </w:r>
+    </w:p>
+    <w:p>
+      <w:pPr>
+        <w:pStyle w:val="ListParagraph"/>
+        <w:numPr>
+          <w:ilvl w:val="0"/>
+          <w:numId w:val="28"/>
+        </w:numPr>
+      </w:pPr>
+      <w:r>
+        <w:t>Short-distance routes using predominantly off-road facilities</w:t>
+      </w:r>
+    </w:p>
+    <w:p>
+      <w:pPr>
+        <w:pStyle w:val="ListParagraph"/>
+        <w:numPr>
+          <w:ilvl w:val="0"/>
+          <w:numId w:val="28"/>
+        </w:numPr>
+      </w:pPr>
+      <w:r>
+        <w:t>Connecting different Municipal or Neighbourhood routes together or providing access from built-up areas onto bicycle routes</w:t>
+      </w:r>
+    </w:p>
+    <w:p>
+      <w:pPr>
+        <w:pStyle w:val="ListParagraph"/>
+        <w:numPr>
+          <w:ilvl w:val="0"/>
+          <w:numId w:val="28"/>
+        </w:numPr>
+      </w:pPr>
+      <w:r>
+        <w:t>Focused on providing access for both recreational and utilitarian cyclists</w:t>
+      </w:r>
+    </w:p>
+    <w:p>
+      <w:r>
+        <w:t xml:space="preserve">Routes identified in this category are listed in </w:t>
+      </w:r>
+      <w:r>
+        <w:rPr>
+          <w:b/>
+          <w:highlight w:val="yellow"/>
+        </w:rPr>
+        <w:t>&lt;FIGURES X AND Y&gt;</w:t>
+      </w:r>
+      <w:r>
+        <w:rPr>
+          <w:b/>
+        </w:rPr>
+        <w:t xml:space="preserve"> </w:t>
+      </w:r>
+      <w:r>
+        <w:t>below.</w:t>
+      </w:r>
+    </w:p>
+    <w:p>
+      <w:r>
+        <w:rPr>
+          <w:b/>
+          <w:highlight w:val="yellow"/>
+        </w:rPr>
+        <w:t>Figure X</w:t>
+      </w:r>
+      <w:r>
+        <w:rPr>
+          <w:b/>
+        </w:rPr>
+        <w:t xml:space="preserve"> – Boroondara </w:t>
+      </w:r>
+      <w:r>
+        <w:rPr>
+          <w:b/>
+        </w:rPr>
+        <w:t>Access</w:t>
+      </w:r>
+      <w:r>
+        <w:rPr>
+          <w:b/>
+        </w:rPr>
+        <w:t xml:space="preserve"> </w:t>
+      </w:r>
+      <w:r>
+        <w:rPr>
+          <w:b/>
+        </w:rPr>
+        <w:t>Bike Routes (Level 3</w:t>
+      </w:r>
+      <w:r>
+        <w:rPr>
+          <w:b/>
+        </w:rPr>
+        <w:t>)</w:t>
+      </w:r>
+    </w:p>
+    <w:tbl>
+      <w:tblPr>
+        <w:tblStyle w:val="TableGrid"/>
+        <w:tblW w:w="0" w:type="auto"/>
+        <w:tblLook w:val="04A0" w:firstRow="1" w:lastRow="0" w:firstColumn="1" w:lastColumn="0" w:noHBand="0" w:noVBand="1"/>
+      </w:tblPr>
+      <w:tblGrid>
+        <w:gridCol w:w="1555"/>
+        <w:gridCol w:w="3260"/>
+        <w:gridCol w:w="2092"/>
+        <w:gridCol w:w="2109"/>
+      </w:tblGrid>
+      <w:tr>
+        <w:tc>
+          <w:tcPr>
+            <w:tcW w:w="1555" w:type="dxa"/>
+            <w:shd w:val="clear" w:color="auto" w:fill="C5E0B3" w:themeFill="accent6" w:themeFillTint="66"/>
+          </w:tcPr>
+          <w:p>
+            <w:pPr>
+              <w:rPr>
+                <w:b/>
+                <w:sz w:val="24"/>
+              </w:rPr>
+            </w:pPr>
+            <w:proofErr w:type="spellStart"/>
+            <w:r>
+              <w:rPr>
+                <w:b/>
+                <w:sz w:val="24"/>
+              </w:rPr>
+              <w:t>BoBiN</w:t>
+            </w:r>
+            <w:proofErr w:type="spellEnd"/>
+            <w:r>
+              <w:rPr>
+                <w:b/>
+                <w:sz w:val="24"/>
+              </w:rPr>
+              <w:t xml:space="preserve"> ID</w:t>
+            </w:r>
+          </w:p>
+        </w:tc>
+        <w:tc>
+          <w:tcPr>
+            <w:tcW w:w="3260" w:type="dxa"/>
+            <w:shd w:val="clear" w:color="auto" w:fill="C5E0B3" w:themeFill="accent6" w:themeFillTint="66"/>
+          </w:tcPr>
+          <w:p>
+            <w:pPr>
+              <w:rPr>
+                <w:b/>
+                <w:sz w:val="24"/>
+              </w:rPr>
+            </w:pPr>
+            <w:r>
+              <w:rPr>
+                <w:b/>
+                <w:sz w:val="24"/>
+              </w:rPr>
+              <w:t>Route</w:t>
+            </w:r>
+          </w:p>
+        </w:tc>
+        <w:tc>
+          <w:tcPr>
+            <w:tcW w:w="2092" w:type="dxa"/>
+            <w:shd w:val="clear" w:color="auto" w:fill="C5E0B3" w:themeFill="accent6" w:themeFillTint="66"/>
+          </w:tcPr>
+          <w:p>
+            <w:pPr>
+              <w:rPr>
+                <w:b/>
+                <w:sz w:val="24"/>
+              </w:rPr>
+            </w:pPr>
+            <w:r>
+              <w:rPr>
+                <w:b/>
+                <w:sz w:val="24"/>
+              </w:rPr>
+              <w:t>Origin</w:t>
+            </w:r>
+          </w:p>
+        </w:tc>
+        <w:tc>
+          <w:tcPr>
+            <w:tcW w:w="2109" w:type="dxa"/>
+            <w:shd w:val="clear" w:color="auto" w:fill="C5E0B3" w:themeFill="accent6" w:themeFillTint="66"/>
+          </w:tcPr>
+          <w:p>
+            <w:pPr>
+              <w:rPr>
+                <w:b/>
+                <w:sz w:val="24"/>
+              </w:rPr>
+            </w:pPr>
+            <w:r>
+              <w:rPr>
+                <w:b/>
+                <w:sz w:val="24"/>
+              </w:rPr>
+              <w:t>Destination</w:t>
+            </w:r>
+          </w:p>
+        </w:tc>
+      </w:tr>
+      <w:tr>
+        <w:tc>
+          <w:tcPr>
+            <w:tcW w:w="1555" w:type="dxa"/>
+          </w:tcPr>
+          <w:p>
+            <w:r>
+              <w:t>3</w:t>
+            </w:r>
+            <w:r>
+              <w:t>.1</w:t>
+            </w:r>
+          </w:p>
+        </w:tc>
+        <w:tc>
+          <w:tcPr>
+            <w:tcW w:w="3260" w:type="dxa"/>
+          </w:tcPr>
+          <w:p/>
+        </w:tc>
+        <w:tc>
+          <w:tcPr>
+            <w:tcW w:w="2092" w:type="dxa"/>
+          </w:tcPr>
+          <w:p/>
+        </w:tc>
+        <w:tc>
+          <w:tcPr>
+            <w:tcW w:w="2109" w:type="dxa"/>
+          </w:tcPr>
+          <w:p/>
+        </w:tc>
+      </w:tr>
+      <w:tr>
+        <w:tc>
+          <w:tcPr>
+            <w:tcW w:w="1555" w:type="dxa"/>
+          </w:tcPr>
+          <w:p>
+            <w:r>
+              <w:t>3</w:t>
+            </w:r>
+            <w:r>
+              <w:t>.2</w:t>
+            </w:r>
+          </w:p>
+        </w:tc>
+        <w:tc>
+          <w:tcPr>
+            <w:tcW w:w="3260" w:type="dxa"/>
+          </w:tcPr>
+          <w:p/>
+        </w:tc>
+        <w:tc>
+          <w:tcPr>
+            <w:tcW w:w="2092" w:type="dxa"/>
+          </w:tcPr>
+          <w:p/>
+        </w:tc>
+        <w:tc>
+          <w:tcPr>
+            <w:tcW w:w="2109" w:type="dxa"/>
+          </w:tcPr>
+          <w:p/>
+        </w:tc>
+      </w:tr>
+      <w:tr>
+        <w:tc>
+          <w:tcPr>
+            <w:tcW w:w="1555" w:type="dxa"/>
+          </w:tcPr>
+          <w:p>
+            <w:r>
+              <w:t>3</w:t>
+            </w:r>
+            <w:r>
+              <w:t>.3</w:t>
+            </w:r>
+          </w:p>
+        </w:tc>
+        <w:tc>
+          <w:tcPr>
+            <w:tcW w:w="3260" w:type="dxa"/>
+          </w:tcPr>
+          <w:p/>
+        </w:tc>
+        <w:tc>
+          <w:tcPr>
+            <w:tcW w:w="2092" w:type="dxa"/>
+          </w:tcPr>
+          <w:p/>
+        </w:tc>
+        <w:tc>
+          <w:tcPr>
+            <w:tcW w:w="2109" w:type="dxa"/>
+          </w:tcPr>
+          <w:p/>
+        </w:tc>
+      </w:tr>
+    </w:tbl>
+    <w:p/>
+    <w:p>
+      <w:r>
+        <w:rPr>
+          <w:b/>
+          <w:highlight w:val="yellow"/>
+        </w:rPr>
+        <w:t>Figure Y</w:t>
+      </w:r>
+      <w:r>
+        <w:rPr>
+          <w:b/>
+        </w:rPr>
+        <w:t xml:space="preserve"> – Map of Boroondara </w:t>
+      </w:r>
+      <w:r>
+        <w:rPr>
+          <w:b/>
+        </w:rPr>
+        <w:t>Access</w:t>
+      </w:r>
+      <w:r>
+        <w:rPr>
+          <w:b/>
+        </w:rPr>
+        <w:t xml:space="preserve"> Bike Routes (Le</w:t>
+      </w:r>
+      <w:r>
+        <w:rPr>
+          <w:b/>
+        </w:rPr>
+        <w:t>vel 3</w:t>
+      </w:r>
+      <w:r>
+        <w:rPr>
+          <w:b/>
+        </w:rPr>
+        <w:t>)</w:t>
+      </w:r>
+    </w:p>
+    <w:p>
+      <w:r>
+        <w:lastRenderedPageBreak/>
+        <w:t>&lt;MAP&gt;</w:t>
+      </w:r>
+    </w:p>
+    <w:p/>
     <w:p>
       <w:pPr>
         <w:pStyle w:val="Heading1"/>
@@ -7392,25 +8914,7 @@
                 <w:color w:val="000000"/>
                 <w:lang w:eastAsia="en-AU"/>
               </w:rPr>
-              <w:t xml:space="preserve">Link between Gordon Street and Stradbroke Park and north to </w:t>
-            </w:r>
-            <w:proofErr w:type="spellStart"/>
-            <w:r>
-              <w:rPr>
-                <w:rFonts w:ascii="Calibri" w:eastAsia="Times New Roman" w:hAnsi="Calibri" w:cs="Times New Roman"/>
-                <w:color w:val="000000"/>
-                <w:lang w:eastAsia="en-AU"/>
-              </w:rPr>
-              <w:t>Koonung</w:t>
-            </w:r>
-            <w:proofErr w:type="spellEnd"/>
-            <w:r>
-              <w:rPr>
-                <w:rFonts w:ascii="Calibri" w:eastAsia="Times New Roman" w:hAnsi="Calibri" w:cs="Times New Roman"/>
-                <w:color w:val="000000"/>
-                <w:lang w:eastAsia="en-AU"/>
-              </w:rPr>
-              <w:t xml:space="preserve"> Trail</w:t>
+              <w:t>Link between Gordon Street and Stradbroke Park and north to Koonung Trail</w:t>
             </w:r>
           </w:p>
         </w:tc>
@@ -8983,25 +10487,7 @@
                 <w:color w:val="000000"/>
                 <w:lang w:eastAsia="en-AU"/>
               </w:rPr>
-              <w:t xml:space="preserve">Link to </w:t>
-            </w:r>
-            <w:proofErr w:type="spellStart"/>
-            <w:r>
-              <w:rPr>
-                <w:rFonts w:ascii="Calibri" w:eastAsia="Times New Roman" w:hAnsi="Calibri" w:cs="Times New Roman"/>
-                <w:color w:val="000000"/>
-                <w:lang w:eastAsia="en-AU"/>
-              </w:rPr>
-              <w:t>Koonung</w:t>
-            </w:r>
-            <w:proofErr w:type="spellEnd"/>
-            <w:r>
-              <w:rPr>
-                <w:rFonts w:ascii="Calibri" w:eastAsia="Times New Roman" w:hAnsi="Calibri" w:cs="Times New Roman"/>
-                <w:color w:val="000000"/>
-                <w:lang w:eastAsia="en-AU"/>
-              </w:rPr>
-              <w:t xml:space="preserve"> Trail via Old Burke Road</w:t>
+              <w:t>Link to Koonung Trail via Old Burke Road</w:t>
             </w:r>
           </w:p>
         </w:tc>
@@ -9018,23 +10504,13 @@
                 <w:lang w:eastAsia="en-AU"/>
               </w:rPr>
             </w:pPr>
-            <w:proofErr w:type="spellStart"/>
-            <w:r>
-              <w:rPr>
-                <w:rFonts w:ascii="Calibri" w:eastAsia="Times New Roman" w:hAnsi="Calibri" w:cs="Times New Roman"/>
-                <w:color w:val="000000"/>
-                <w:lang w:eastAsia="en-AU"/>
-              </w:rPr>
-              <w:t>Koonung</w:t>
-            </w:r>
-            <w:proofErr w:type="spellEnd"/>
-            <w:r>
-              <w:rPr>
-                <w:rFonts w:ascii="Calibri" w:eastAsia="Times New Roman" w:hAnsi="Calibri" w:cs="Times New Roman"/>
-                <w:color w:val="000000"/>
-                <w:lang w:eastAsia="en-AU"/>
-              </w:rPr>
-              <w:t xml:space="preserve"> Creek</w:t>
+            <w:r>
+              <w:rPr>
+                <w:rFonts w:ascii="Calibri" w:eastAsia="Times New Roman" w:hAnsi="Calibri" w:cs="Times New Roman"/>
+                <w:color w:val="000000"/>
+                <w:lang w:eastAsia="en-AU"/>
+              </w:rPr>
+              <w:t>Koonung Creek</w:t>
             </w:r>
           </w:p>
         </w:tc>
@@ -11181,15 +12657,7 @@
           </w:tcPr>
           <w:p>
             <w:r>
-              <w:t xml:space="preserve">Convert Coles </w:t>
-            </w:r>
-            <w:proofErr w:type="spellStart"/>
-            <w:r>
-              <w:t>Ter</w:t>
-            </w:r>
-            <w:proofErr w:type="spellEnd"/>
-            <w:r>
-              <w:t xml:space="preserve"> to a shared space to provide access to Victoria Gardens precinct including upgrades the bluestone laneway surface</w:t>
+              <w:t>Convert Coles Ter to a shared space to provide access to Victoria Gardens precinct including upgrades the bluestone laneway surface</w:t>
             </w:r>
             <w:r>
               <w:t>.</w:t>
@@ -11390,15 +12858,7 @@
           </w:tcPr>
           <w:p>
             <w:r>
-              <w:t xml:space="preserve">Main Yarra Trail travels through Boroondara and links to </w:t>
-            </w:r>
-            <w:proofErr w:type="spellStart"/>
-            <w:r>
-              <w:t>Koonung</w:t>
-            </w:r>
-            <w:proofErr w:type="spellEnd"/>
-            <w:r>
-              <w:t xml:space="preserve"> Creek and Anniversary Trails. Also forms part of proposed North East Bicycle Corridor (NEBC).</w:t>
+              <w:t>Main Yarra Trail travels through Boroondara and links to Koonung Creek and Anniversary Trails. Also forms part of proposed North East Bicycle Corridor (NEBC).</w:t>
             </w:r>
           </w:p>
         </w:tc>
@@ -11663,7 +13123,7 @@
 </file>
 
 <file path=word/numbering.xml><?xml version="1.0" encoding="utf-8"?>
-<w:numbering xmlns:wpc="http://schemas.microsoft.com/office/word/2010/wordprocessingCanvas" xmlns:cx="http://schemas.microsoft.com/office/drawing/2014/chartex" xmlns:cx1="http://schemas.microsoft.com/office/drawing/2015/9/8/chartex" xmlns:cx2="http://schemas.microsoft.com/office/drawing/2015/10/21/chartex" xmlns:mc="http://schemas.openxmlformats.org/markup-compatibility/2006" xmlns:o="urn:schemas-microsoft-com:office:office" xmlns:r="http://schemas.openxmlformats.org/officeDocument/2006/relationships" xmlns:m="http://schemas.openxmlformats.org/officeDocument/2006/math" xmlns:v="urn:schemas-microsoft-com:vml" xmlns:wp14="http://schemas.microsoft.com/office/word/2010/wordprocessingDrawing" xmlns:wp="http://schemas.openxmlformats.org/drawingml/2006/wordprocessingDrawing" xmlns:w10="urn:schemas-microsoft-com:office:word" xmlns:w="http://schemas.openxmlformats.org/wordprocessingml/2006/main" xmlns:w14="http://schemas.microsoft.com/office/word/2010/wordml" xmlns:w15="http://schemas.microsoft.com/office/word/2012/wordml" xmlns:w16se="http://schemas.microsoft.com/office/word/2015/wordml/symex" xmlns:wpg="http://schemas.microsoft.com/office/word/2010/wordprocessingGroup" xmlns:wpi="http://schemas.microsoft.com/office/word/2010/wordprocessingInk" xmlns:wne="http://schemas.microsoft.com/office/word/2006/wordml" xmlns:wps="http://schemas.microsoft.com/office/word/2010/wordprocessingShape" mc:Ignorable="w14 w15 w16se wp14">
+<w:numbering xmlns:wpc="http://schemas.microsoft.com/office/word/2010/wordprocessingCanvas" xmlns:cx="http://schemas.microsoft.com/office/drawing/2014/chartex" xmlns:cx1="http://schemas.microsoft.com/office/drawing/2015/9/8/chartex" xmlns:cx2="http://schemas.microsoft.com/office/drawing/2015/10/21/chartex" xmlns:cx3="http://schemas.microsoft.com/office/drawing/2016/5/9/chartex" xmlns:cx4="http://schemas.microsoft.com/office/drawing/2016/5/10/chartex" xmlns:cx5="http://schemas.microsoft.com/office/drawing/2016/5/11/chartex" xmlns:mc="http://schemas.openxmlformats.org/markup-compatibility/2006" xmlns:o="urn:schemas-microsoft-com:office:office" xmlns:r="http://schemas.openxmlformats.org/officeDocument/2006/relationships" xmlns:m="http://schemas.openxmlformats.org/officeDocument/2006/math" xmlns:v="urn:schemas-microsoft-com:vml" xmlns:wp14="http://schemas.microsoft.com/office/word/2010/wordprocessingDrawing" xmlns:wp="http://schemas.openxmlformats.org/drawingml/2006/wordprocessingDrawing" xmlns:w10="urn:schemas-microsoft-com:office:word" xmlns:w="http://schemas.openxmlformats.org/wordprocessingml/2006/main" xmlns:w14="http://schemas.microsoft.com/office/word/2010/wordml" xmlns:w15="http://schemas.microsoft.com/office/word/2012/wordml" xmlns:w16se="http://schemas.microsoft.com/office/word/2015/wordml/symex" xmlns:wpg="http://schemas.microsoft.com/office/word/2010/wordprocessingGroup" xmlns:wpi="http://schemas.microsoft.com/office/word/2010/wordprocessingInk" xmlns:wne="http://schemas.microsoft.com/office/word/2006/wordml" xmlns:wps="http://schemas.microsoft.com/office/word/2010/wordprocessingShape" mc:Ignorable="w14 w15 w16se wp14">
   <w:abstractNum w:abstractNumId="0" w15:restartNumberingAfterBreak="0">
     <w:nsid w:val="0C8B6988"/>
     <w:multiLevelType w:val="hybridMultilevel"/>
@@ -11891,6 +13351,119 @@
     </w:lvl>
   </w:abstractNum>
   <w:abstractNum w:abstractNumId="2" w15:restartNumberingAfterBreak="0">
+    <w:nsid w:val="0EE6352F"/>
+    <w:multiLevelType w:val="hybridMultilevel"/>
+    <w:tmpl w:val="13E0D246"/>
+    <w:lvl w:ilvl="0" w:tplc="0C090001">
+      <w:start w:val="1"/>
+      <w:numFmt w:val="bullet"/>
+      <w:lvlText w:val=""/>
+      <w:lvlJc w:val="left"/>
+      <w:pPr>
+        <w:ind w:left="720" w:hanging="360"/>
+      </w:pPr>
+      <w:rPr>
+        <w:rFonts w:ascii="Symbol" w:hAnsi="Symbol" w:hint="default"/>
+      </w:rPr>
+    </w:lvl>
+    <w:lvl w:ilvl="1" w:tplc="0C090003" w:tentative="1">
+      <w:start w:val="1"/>
+      <w:numFmt w:val="bullet"/>
+      <w:lvlText w:val="o"/>
+      <w:lvlJc w:val="left"/>
+      <w:pPr>
+        <w:ind w:left="1440" w:hanging="360"/>
+      </w:pPr>
+      <w:rPr>
+        <w:rFonts w:ascii="Courier New" w:hAnsi="Courier New" w:cs="Courier New" w:hint="default"/>
+      </w:rPr>
+    </w:lvl>
+    <w:lvl w:ilvl="2" w:tplc="0C090005" w:tentative="1">
+      <w:start w:val="1"/>
+      <w:numFmt w:val="bullet"/>
+      <w:lvlText w:val=""/>
+      <w:lvlJc w:val="left"/>
+      <w:pPr>
+        <w:ind w:left="2160" w:hanging="360"/>
+      </w:pPr>
+      <w:rPr>
+        <w:rFonts w:ascii="Wingdings" w:hAnsi="Wingdings" w:hint="default"/>
+      </w:rPr>
+    </w:lvl>
+    <w:lvl w:ilvl="3" w:tplc="0C090001" w:tentative="1">
+      <w:start w:val="1"/>
+      <w:numFmt w:val="bullet"/>
+      <w:lvlText w:val=""/>
+      <w:lvlJc w:val="left"/>
+      <w:pPr>
+        <w:ind w:left="2880" w:hanging="360"/>
+      </w:pPr>
+      <w:rPr>
+        <w:rFonts w:ascii="Symbol" w:hAnsi="Symbol" w:hint="default"/>
+      </w:rPr>
+    </w:lvl>
+    <w:lvl w:ilvl="4" w:tplc="0C090003" w:tentative="1">
+      <w:start w:val="1"/>
+      <w:numFmt w:val="bullet"/>
+      <w:lvlText w:val="o"/>
+      <w:lvlJc w:val="left"/>
+      <w:pPr>
+        <w:ind w:left="3600" w:hanging="360"/>
+      </w:pPr>
+      <w:rPr>
+        <w:rFonts w:ascii="Courier New" w:hAnsi="Courier New" w:cs="Courier New" w:hint="default"/>
+      </w:rPr>
+    </w:lvl>
+    <w:lvl w:ilvl="5" w:tplc="0C090005" w:tentative="1">
+      <w:start w:val="1"/>
+      <w:numFmt w:val="bullet"/>
+      <w:lvlText w:val=""/>
+      <w:lvlJc w:val="left"/>
+      <w:pPr>
+        <w:ind w:left="4320" w:hanging="360"/>
+      </w:pPr>
+      <w:rPr>
+        <w:rFonts w:ascii="Wingdings" w:hAnsi="Wingdings" w:hint="default"/>
+      </w:rPr>
+    </w:lvl>
+    <w:lvl w:ilvl="6" w:tplc="0C090001" w:tentative="1">
+      <w:start w:val="1"/>
+      <w:numFmt w:val="bullet"/>
+      <w:lvlText w:val=""/>
+      <w:lvlJc w:val="left"/>
+      <w:pPr>
+        <w:ind w:left="5040" w:hanging="360"/>
+      </w:pPr>
+      <w:rPr>
+        <w:rFonts w:ascii="Symbol" w:hAnsi="Symbol" w:hint="default"/>
+      </w:rPr>
+    </w:lvl>
+    <w:lvl w:ilvl="7" w:tplc="0C090003" w:tentative="1">
+      <w:start w:val="1"/>
+      <w:numFmt w:val="bullet"/>
+      <w:lvlText w:val="o"/>
+      <w:lvlJc w:val="left"/>
+      <w:pPr>
+        <w:ind w:left="5760" w:hanging="360"/>
+      </w:pPr>
+      <w:rPr>
+        <w:rFonts w:ascii="Courier New" w:hAnsi="Courier New" w:cs="Courier New" w:hint="default"/>
+      </w:rPr>
+    </w:lvl>
+    <w:lvl w:ilvl="8" w:tplc="0C090005" w:tentative="1">
+      <w:start w:val="1"/>
+      <w:numFmt w:val="bullet"/>
+      <w:lvlText w:val=""/>
+      <w:lvlJc w:val="left"/>
+      <w:pPr>
+        <w:ind w:left="6480" w:hanging="360"/>
+      </w:pPr>
+      <w:rPr>
+        <w:rFonts w:ascii="Wingdings" w:hAnsi="Wingdings" w:hint="default"/>
+      </w:rPr>
+    </w:lvl>
+  </w:abstractNum>
+  <w:abstractNum w:abstractNumId="3" w15:restartNumberingAfterBreak="0">
     <w:nsid w:val="1482775B"/>
     <w:multiLevelType w:val="multilevel"/>
     <w:tmpl w:val="C8481B66"/>
@@ -11985,7 +13558,7 @@
       </w:pPr>
     </w:lvl>
   </w:abstractNum>
-  <w:abstractNum w:abstractNumId="3" w15:restartNumberingAfterBreak="0">
+  <w:abstractNum w:abstractNumId="4" w15:restartNumberingAfterBreak="0">
     <w:nsid w:val="17D0371B"/>
     <w:multiLevelType w:val="hybridMultilevel"/>
     <w:tmpl w:val="9D6A84DC"/>
@@ -12098,7 +13671,7 @@
       </w:rPr>
     </w:lvl>
   </w:abstractNum>
-  <w:abstractNum w:abstractNumId="4" w15:restartNumberingAfterBreak="0">
+  <w:abstractNum w:abstractNumId="5" w15:restartNumberingAfterBreak="0">
     <w:nsid w:val="23CD2A8A"/>
     <w:multiLevelType w:val="hybridMultilevel"/>
     <w:tmpl w:val="769819E2"/>
@@ -12211,14 +13784,14 @@
       </w:rPr>
     </w:lvl>
   </w:abstractNum>
-  <w:abstractNum w:abstractNumId="5" w15:restartNumberingAfterBreak="0">
-    <w:nsid w:val="276C1D4A"/>
+  <w:abstractNum w:abstractNumId="6" w15:restartNumberingAfterBreak="0">
+    <w:nsid w:val="26A00C15"/>
     <w:multiLevelType w:val="hybridMultilevel"/>
-    <w:tmpl w:val="DF08DE6E"/>
-    <w:lvl w:ilvl="0" w:tplc="BA284142">
+    <w:tmpl w:val="1688B21C"/>
+    <w:lvl w:ilvl="0" w:tplc="0C09000F">
       <w:start w:val="1"/>
       <w:numFmt w:val="decimal"/>
-      <w:lvlText w:val="%1"/>
+      <w:lvlText w:val="%1."/>
       <w:lvlJc w:val="left"/>
       <w:pPr>
         <w:ind w:left="720" w:hanging="360"/>
@@ -12300,7 +13873,96 @@
       </w:pPr>
     </w:lvl>
   </w:abstractNum>
-  <w:abstractNum w:abstractNumId="6" w15:restartNumberingAfterBreak="0">
+  <w:abstractNum w:abstractNumId="7" w15:restartNumberingAfterBreak="0">
+    <w:nsid w:val="276C1D4A"/>
+    <w:multiLevelType w:val="hybridMultilevel"/>
+    <w:tmpl w:val="DF08DE6E"/>
+    <w:lvl w:ilvl="0" w:tplc="BA284142">
+      <w:start w:val="1"/>
+      <w:numFmt w:val="decimal"/>
+      <w:lvlText w:val="%1"/>
+      <w:lvlJc w:val="left"/>
+      <w:pPr>
+        <w:ind w:left="720" w:hanging="360"/>
+      </w:pPr>
+      <w:rPr>
+        <w:rFonts w:hint="default"/>
+      </w:rPr>
+    </w:lvl>
+    <w:lvl w:ilvl="1" w:tplc="0C090019" w:tentative="1">
+      <w:start w:val="1"/>
+      <w:numFmt w:val="lowerLetter"/>
+      <w:lvlText w:val="%2."/>
+      <w:lvlJc w:val="left"/>
+      <w:pPr>
+        <w:ind w:left="1440" w:hanging="360"/>
+      </w:pPr>
+    </w:lvl>
+    <w:lvl w:ilvl="2" w:tplc="0C09001B" w:tentative="1">
+      <w:start w:val="1"/>
+      <w:numFmt w:val="lowerRoman"/>
+      <w:lvlText w:val="%3."/>
+      <w:lvlJc w:val="right"/>
+      <w:pPr>
+        <w:ind w:left="2160" w:hanging="180"/>
+      </w:pPr>
+    </w:lvl>
+    <w:lvl w:ilvl="3" w:tplc="0C09000F" w:tentative="1">
+      <w:start w:val="1"/>
+      <w:numFmt w:val="decimal"/>
+      <w:lvlText w:val="%4."/>
+      <w:lvlJc w:val="left"/>
+      <w:pPr>
+        <w:ind w:left="2880" w:hanging="360"/>
+      </w:pPr>
+    </w:lvl>
+    <w:lvl w:ilvl="4" w:tplc="0C090019" w:tentative="1">
+      <w:start w:val="1"/>
+      <w:numFmt w:val="lowerLetter"/>
+      <w:lvlText w:val="%5."/>
+      <w:lvlJc w:val="left"/>
+      <w:pPr>
+        <w:ind w:left="3600" w:hanging="360"/>
+      </w:pPr>
+    </w:lvl>
+    <w:lvl w:ilvl="5" w:tplc="0C09001B" w:tentative="1">
+      <w:start w:val="1"/>
+      <w:numFmt w:val="lowerRoman"/>
+      <w:lvlText w:val="%6."/>
+      <w:lvlJc w:val="right"/>
+      <w:pPr>
+        <w:ind w:left="4320" w:hanging="180"/>
+      </w:pPr>
+    </w:lvl>
+    <w:lvl w:ilvl="6" w:tplc="0C09000F" w:tentative="1">
+      <w:start w:val="1"/>
+      <w:numFmt w:val="decimal"/>
+      <w:lvlText w:val="%7."/>
+      <w:lvlJc w:val="left"/>
+      <w:pPr>
+        <w:ind w:left="5040" w:hanging="360"/>
+      </w:pPr>
+    </w:lvl>
+    <w:lvl w:ilvl="7" w:tplc="0C090019" w:tentative="1">
+      <w:start w:val="1"/>
+      <w:numFmt w:val="lowerLetter"/>
+      <w:lvlText w:val="%8."/>
+      <w:lvlJc w:val="left"/>
+      <w:pPr>
+        <w:ind w:left="5760" w:hanging="360"/>
+      </w:pPr>
+    </w:lvl>
+    <w:lvl w:ilvl="8" w:tplc="0C09001B" w:tentative="1">
+      <w:start w:val="1"/>
+      <w:numFmt w:val="lowerRoman"/>
+      <w:lvlText w:val="%9."/>
+      <w:lvlJc w:val="right"/>
+      <w:pPr>
+        <w:ind w:left="6480" w:hanging="180"/>
+      </w:pPr>
+    </w:lvl>
+  </w:abstractNum>
+  <w:abstractNum w:abstractNumId="8" w15:restartNumberingAfterBreak="0">
     <w:nsid w:val="310431DE"/>
     <w:multiLevelType w:val="hybridMultilevel"/>
     <w:tmpl w:val="A608011C"/>
@@ -12413,7 +14075,7 @@
       </w:rPr>
     </w:lvl>
   </w:abstractNum>
-  <w:abstractNum w:abstractNumId="7" w15:restartNumberingAfterBreak="0">
+  <w:abstractNum w:abstractNumId="9" w15:restartNumberingAfterBreak="0">
     <w:nsid w:val="336D164A"/>
     <w:multiLevelType w:val="hybridMultilevel"/>
     <w:tmpl w:val="C192921E"/>
@@ -12502,7 +14164,7 @@
       </w:pPr>
     </w:lvl>
   </w:abstractNum>
-  <w:abstractNum w:abstractNumId="8" w15:restartNumberingAfterBreak="0">
+  <w:abstractNum w:abstractNumId="10" w15:restartNumberingAfterBreak="0">
     <w:nsid w:val="33F9173E"/>
     <w:multiLevelType w:val="hybridMultilevel"/>
     <w:tmpl w:val="B514779A"/>
@@ -12615,10 +14277,10 @@
       </w:rPr>
     </w:lvl>
   </w:abstractNum>
-  <w:abstractNum w:abstractNumId="9" w15:restartNumberingAfterBreak="0">
-    <w:nsid w:val="5057565E"/>
+  <w:abstractNum w:abstractNumId="11" w15:restartNumberingAfterBreak="0">
+    <w:nsid w:val="49020B9A"/>
     <w:multiLevelType w:val="hybridMultilevel"/>
-    <w:tmpl w:val="430A33CE"/>
+    <w:tmpl w:val="6B7C0EAA"/>
     <w:lvl w:ilvl="0" w:tplc="0C090001">
       <w:start w:val="1"/>
       <w:numFmt w:val="bullet"/>
@@ -12728,96 +14390,10 @@
       </w:rPr>
     </w:lvl>
   </w:abstractNum>
-  <w:abstractNum w:abstractNumId="10" w15:restartNumberingAfterBreak="0">
-    <w:nsid w:val="52AF47DF"/>
+  <w:abstractNum w:abstractNumId="12" w15:restartNumberingAfterBreak="0">
+    <w:nsid w:val="5057565E"/>
     <w:multiLevelType w:val="hybridMultilevel"/>
-    <w:tmpl w:val="D424FB78"/>
-    <w:lvl w:ilvl="0" w:tplc="0C09000F">
-      <w:start w:val="1"/>
-      <w:numFmt w:val="decimal"/>
-      <w:lvlText w:val="%1."/>
-      <w:lvlJc w:val="left"/>
-      <w:pPr>
-        <w:ind w:left="720" w:hanging="360"/>
-      </w:pPr>
-    </w:lvl>
-    <w:lvl w:ilvl="1" w:tplc="0C090019">
-      <w:start w:val="1"/>
-      <w:numFmt w:val="lowerLetter"/>
-      <w:lvlText w:val="%2."/>
-      <w:lvlJc w:val="left"/>
-      <w:pPr>
-        <w:ind w:left="1440" w:hanging="360"/>
-      </w:pPr>
-    </w:lvl>
-    <w:lvl w:ilvl="2" w:tplc="0C09001B" w:tentative="1">
-      <w:start w:val="1"/>
-      <w:numFmt w:val="lowerRoman"/>
-      <w:lvlText w:val="%3."/>
-      <w:lvlJc w:val="right"/>
-      <w:pPr>
-        <w:ind w:left="2160" w:hanging="180"/>
-      </w:pPr>
-    </w:lvl>
-    <w:lvl w:ilvl="3" w:tplc="0C09000F" w:tentative="1">
-      <w:start w:val="1"/>
-      <w:numFmt w:val="decimal"/>
-      <w:lvlText w:val="%4."/>
-      <w:lvlJc w:val="left"/>
-      <w:pPr>
-        <w:ind w:left="2880" w:hanging="360"/>
-      </w:pPr>
-    </w:lvl>
-    <w:lvl w:ilvl="4" w:tplc="0C090019" w:tentative="1">
-      <w:start w:val="1"/>
-      <w:numFmt w:val="lowerLetter"/>
-      <w:lvlText w:val="%5."/>
-      <w:lvlJc w:val="left"/>
-      <w:pPr>
-        <w:ind w:left="3600" w:hanging="360"/>
-      </w:pPr>
-    </w:lvl>
-    <w:lvl w:ilvl="5" w:tplc="0C09001B" w:tentative="1">
-      <w:start w:val="1"/>
-      <w:numFmt w:val="lowerRoman"/>
-      <w:lvlText w:val="%6."/>
-      <w:lvlJc w:val="right"/>
-      <w:pPr>
-        <w:ind w:left="4320" w:hanging="180"/>
-      </w:pPr>
-    </w:lvl>
-    <w:lvl w:ilvl="6" w:tplc="0C09000F" w:tentative="1">
-      <w:start w:val="1"/>
-      <w:numFmt w:val="decimal"/>
-      <w:lvlText w:val="%7."/>
-      <w:lvlJc w:val="left"/>
-      <w:pPr>
-        <w:ind w:left="5040" w:hanging="360"/>
-      </w:pPr>
-    </w:lvl>
-    <w:lvl w:ilvl="7" w:tplc="0C090019" w:tentative="1">
-      <w:start w:val="1"/>
-      <w:numFmt w:val="lowerLetter"/>
-      <w:lvlText w:val="%8."/>
-      <w:lvlJc w:val="left"/>
-      <w:pPr>
-        <w:ind w:left="5760" w:hanging="360"/>
-      </w:pPr>
-    </w:lvl>
-    <w:lvl w:ilvl="8" w:tplc="0C09001B" w:tentative="1">
-      <w:start w:val="1"/>
-      <w:numFmt w:val="lowerRoman"/>
-      <w:lvlText w:val="%9."/>
-      <w:lvlJc w:val="right"/>
-      <w:pPr>
-        <w:ind w:left="6480" w:hanging="180"/>
-      </w:pPr>
-    </w:lvl>
-  </w:abstractNum>
-  <w:abstractNum w:abstractNumId="11" w15:restartNumberingAfterBreak="0">
-    <w:nsid w:val="5F797D85"/>
-    <w:multiLevelType w:val="hybridMultilevel"/>
-    <w:tmpl w:val="46F483C4"/>
+    <w:tmpl w:val="430A33CE"/>
     <w:lvl w:ilvl="0" w:tplc="0C090001">
       <w:start w:val="1"/>
       <w:numFmt w:val="bullet"/>
@@ -12927,10 +14503,96 @@
       </w:rPr>
     </w:lvl>
   </w:abstractNum>
-  <w:abstractNum w:abstractNumId="12" w15:restartNumberingAfterBreak="0">
-    <w:nsid w:val="63463172"/>
+  <w:abstractNum w:abstractNumId="13" w15:restartNumberingAfterBreak="0">
+    <w:nsid w:val="52AF47DF"/>
     <w:multiLevelType w:val="hybridMultilevel"/>
-    <w:tmpl w:val="2C181F68"/>
+    <w:tmpl w:val="D424FB78"/>
+    <w:lvl w:ilvl="0" w:tplc="0C09000F">
+      <w:start w:val="1"/>
+      <w:numFmt w:val="decimal"/>
+      <w:lvlText w:val="%1."/>
+      <w:lvlJc w:val="left"/>
+      <w:pPr>
+        <w:ind w:left="720" w:hanging="360"/>
+      </w:pPr>
+    </w:lvl>
+    <w:lvl w:ilvl="1" w:tplc="0C090019">
+      <w:start w:val="1"/>
+      <w:numFmt w:val="lowerLetter"/>
+      <w:lvlText w:val="%2."/>
+      <w:lvlJc w:val="left"/>
+      <w:pPr>
+        <w:ind w:left="1440" w:hanging="360"/>
+      </w:pPr>
+    </w:lvl>
+    <w:lvl w:ilvl="2" w:tplc="0C09001B" w:tentative="1">
+      <w:start w:val="1"/>
+      <w:numFmt w:val="lowerRoman"/>
+      <w:lvlText w:val="%3."/>
+      <w:lvlJc w:val="right"/>
+      <w:pPr>
+        <w:ind w:left="2160" w:hanging="180"/>
+      </w:pPr>
+    </w:lvl>
+    <w:lvl w:ilvl="3" w:tplc="0C09000F" w:tentative="1">
+      <w:start w:val="1"/>
+      <w:numFmt w:val="decimal"/>
+      <w:lvlText w:val="%4."/>
+      <w:lvlJc w:val="left"/>
+      <w:pPr>
+        <w:ind w:left="2880" w:hanging="360"/>
+      </w:pPr>
+    </w:lvl>
+    <w:lvl w:ilvl="4" w:tplc="0C090019" w:tentative="1">
+      <w:start w:val="1"/>
+      <w:numFmt w:val="lowerLetter"/>
+      <w:lvlText w:val="%5."/>
+      <w:lvlJc w:val="left"/>
+      <w:pPr>
+        <w:ind w:left="3600" w:hanging="360"/>
+      </w:pPr>
+    </w:lvl>
+    <w:lvl w:ilvl="5" w:tplc="0C09001B" w:tentative="1">
+      <w:start w:val="1"/>
+      <w:numFmt w:val="lowerRoman"/>
+      <w:lvlText w:val="%6."/>
+      <w:lvlJc w:val="right"/>
+      <w:pPr>
+        <w:ind w:left="4320" w:hanging="180"/>
+      </w:pPr>
+    </w:lvl>
+    <w:lvl w:ilvl="6" w:tplc="0C09000F" w:tentative="1">
+      <w:start w:val="1"/>
+      <w:numFmt w:val="decimal"/>
+      <w:lvlText w:val="%7."/>
+      <w:lvlJc w:val="left"/>
+      <w:pPr>
+        <w:ind w:left="5040" w:hanging="360"/>
+      </w:pPr>
+    </w:lvl>
+    <w:lvl w:ilvl="7" w:tplc="0C090019" w:tentative="1">
+      <w:start w:val="1"/>
+      <w:numFmt w:val="lowerLetter"/>
+      <w:lvlText w:val="%8."/>
+      <w:lvlJc w:val="left"/>
+      <w:pPr>
+        <w:ind w:left="5760" w:hanging="360"/>
+      </w:pPr>
+    </w:lvl>
+    <w:lvl w:ilvl="8" w:tplc="0C09001B" w:tentative="1">
+      <w:start w:val="1"/>
+      <w:numFmt w:val="lowerRoman"/>
+      <w:lvlText w:val="%9."/>
+      <w:lvlJc w:val="right"/>
+      <w:pPr>
+        <w:ind w:left="6480" w:hanging="180"/>
+      </w:pPr>
+    </w:lvl>
+  </w:abstractNum>
+  <w:abstractNum w:abstractNumId="14" w15:restartNumberingAfterBreak="0">
+    <w:nsid w:val="5F797D85"/>
+    <w:multiLevelType w:val="hybridMultilevel"/>
+    <w:tmpl w:val="46F483C4"/>
     <w:lvl w:ilvl="0" w:tplc="0C090001">
       <w:start w:val="1"/>
       <w:numFmt w:val="bullet"/>
@@ -13040,10 +14702,10 @@
       </w:rPr>
     </w:lvl>
   </w:abstractNum>
-  <w:abstractNum w:abstractNumId="13" w15:restartNumberingAfterBreak="0">
-    <w:nsid w:val="704011E7"/>
+  <w:abstractNum w:abstractNumId="15" w15:restartNumberingAfterBreak="0">
+    <w:nsid w:val="62522915"/>
     <w:multiLevelType w:val="hybridMultilevel"/>
-    <w:tmpl w:val="0C50C3CA"/>
+    <w:tmpl w:val="90544F84"/>
     <w:lvl w:ilvl="0" w:tplc="0C090001">
       <w:start w:val="1"/>
       <w:numFmt w:val="bullet"/>
@@ -13153,74 +14815,404 @@
       </w:rPr>
     </w:lvl>
   </w:abstractNum>
+  <w:abstractNum w:abstractNumId="16" w15:restartNumberingAfterBreak="0">
+    <w:nsid w:val="63463172"/>
+    <w:multiLevelType w:val="hybridMultilevel"/>
+    <w:tmpl w:val="2C181F68"/>
+    <w:lvl w:ilvl="0" w:tplc="0C090001">
+      <w:start w:val="1"/>
+      <w:numFmt w:val="bullet"/>
+      <w:lvlText w:val=""/>
+      <w:lvlJc w:val="left"/>
+      <w:pPr>
+        <w:ind w:left="720" w:hanging="360"/>
+      </w:pPr>
+      <w:rPr>
+        <w:rFonts w:ascii="Symbol" w:hAnsi="Symbol" w:hint="default"/>
+      </w:rPr>
+    </w:lvl>
+    <w:lvl w:ilvl="1" w:tplc="0C090003" w:tentative="1">
+      <w:start w:val="1"/>
+      <w:numFmt w:val="bullet"/>
+      <w:lvlText w:val="o"/>
+      <w:lvlJc w:val="left"/>
+      <w:pPr>
+        <w:ind w:left="1440" w:hanging="360"/>
+      </w:pPr>
+      <w:rPr>
+        <w:rFonts w:ascii="Courier New" w:hAnsi="Courier New" w:cs="Courier New" w:hint="default"/>
+      </w:rPr>
+    </w:lvl>
+    <w:lvl w:ilvl="2" w:tplc="0C090005" w:tentative="1">
+      <w:start w:val="1"/>
+      <w:numFmt w:val="bullet"/>
+      <w:lvlText w:val=""/>
+      <w:lvlJc w:val="left"/>
+      <w:pPr>
+        <w:ind w:left="2160" w:hanging="360"/>
+      </w:pPr>
+      <w:rPr>
+        <w:rFonts w:ascii="Wingdings" w:hAnsi="Wingdings" w:hint="default"/>
+      </w:rPr>
+    </w:lvl>
+    <w:lvl w:ilvl="3" w:tplc="0C090001" w:tentative="1">
+      <w:start w:val="1"/>
+      <w:numFmt w:val="bullet"/>
+      <w:lvlText w:val=""/>
+      <w:lvlJc w:val="left"/>
+      <w:pPr>
+        <w:ind w:left="2880" w:hanging="360"/>
+      </w:pPr>
+      <w:rPr>
+        <w:rFonts w:ascii="Symbol" w:hAnsi="Symbol" w:hint="default"/>
+      </w:rPr>
+    </w:lvl>
+    <w:lvl w:ilvl="4" w:tplc="0C090003" w:tentative="1">
+      <w:start w:val="1"/>
+      <w:numFmt w:val="bullet"/>
+      <w:lvlText w:val="o"/>
+      <w:lvlJc w:val="left"/>
+      <w:pPr>
+        <w:ind w:left="3600" w:hanging="360"/>
+      </w:pPr>
+      <w:rPr>
+        <w:rFonts w:ascii="Courier New" w:hAnsi="Courier New" w:cs="Courier New" w:hint="default"/>
+      </w:rPr>
+    </w:lvl>
+    <w:lvl w:ilvl="5" w:tplc="0C090005" w:tentative="1">
+      <w:start w:val="1"/>
+      <w:numFmt w:val="bullet"/>
+      <w:lvlText w:val=""/>
+      <w:lvlJc w:val="left"/>
+      <w:pPr>
+        <w:ind w:left="4320" w:hanging="360"/>
+      </w:pPr>
+      <w:rPr>
+        <w:rFonts w:ascii="Wingdings" w:hAnsi="Wingdings" w:hint="default"/>
+      </w:rPr>
+    </w:lvl>
+    <w:lvl w:ilvl="6" w:tplc="0C090001" w:tentative="1">
+      <w:start w:val="1"/>
+      <w:numFmt w:val="bullet"/>
+      <w:lvlText w:val=""/>
+      <w:lvlJc w:val="left"/>
+      <w:pPr>
+        <w:ind w:left="5040" w:hanging="360"/>
+      </w:pPr>
+      <w:rPr>
+        <w:rFonts w:ascii="Symbol" w:hAnsi="Symbol" w:hint="default"/>
+      </w:rPr>
+    </w:lvl>
+    <w:lvl w:ilvl="7" w:tplc="0C090003" w:tentative="1">
+      <w:start w:val="1"/>
+      <w:numFmt w:val="bullet"/>
+      <w:lvlText w:val="o"/>
+      <w:lvlJc w:val="left"/>
+      <w:pPr>
+        <w:ind w:left="5760" w:hanging="360"/>
+      </w:pPr>
+      <w:rPr>
+        <w:rFonts w:ascii="Courier New" w:hAnsi="Courier New" w:cs="Courier New" w:hint="default"/>
+      </w:rPr>
+    </w:lvl>
+    <w:lvl w:ilvl="8" w:tplc="0C090005" w:tentative="1">
+      <w:start w:val="1"/>
+      <w:numFmt w:val="bullet"/>
+      <w:lvlText w:val=""/>
+      <w:lvlJc w:val="left"/>
+      <w:pPr>
+        <w:ind w:left="6480" w:hanging="360"/>
+      </w:pPr>
+      <w:rPr>
+        <w:rFonts w:ascii="Wingdings" w:hAnsi="Wingdings" w:hint="default"/>
+      </w:rPr>
+    </w:lvl>
+  </w:abstractNum>
+  <w:abstractNum w:abstractNumId="17" w15:restartNumberingAfterBreak="0">
+    <w:nsid w:val="704011E7"/>
+    <w:multiLevelType w:val="hybridMultilevel"/>
+    <w:tmpl w:val="0C50C3CA"/>
+    <w:lvl w:ilvl="0" w:tplc="0C090001">
+      <w:start w:val="1"/>
+      <w:numFmt w:val="bullet"/>
+      <w:lvlText w:val=""/>
+      <w:lvlJc w:val="left"/>
+      <w:pPr>
+        <w:ind w:left="720" w:hanging="360"/>
+      </w:pPr>
+      <w:rPr>
+        <w:rFonts w:ascii="Symbol" w:hAnsi="Symbol" w:hint="default"/>
+      </w:rPr>
+    </w:lvl>
+    <w:lvl w:ilvl="1" w:tplc="0C090003" w:tentative="1">
+      <w:start w:val="1"/>
+      <w:numFmt w:val="bullet"/>
+      <w:lvlText w:val="o"/>
+      <w:lvlJc w:val="left"/>
+      <w:pPr>
+        <w:ind w:left="1440" w:hanging="360"/>
+      </w:pPr>
+      <w:rPr>
+        <w:rFonts w:ascii="Courier New" w:hAnsi="Courier New" w:cs="Courier New" w:hint="default"/>
+      </w:rPr>
+    </w:lvl>
+    <w:lvl w:ilvl="2" w:tplc="0C090005" w:tentative="1">
+      <w:start w:val="1"/>
+      <w:numFmt w:val="bullet"/>
+      <w:lvlText w:val=""/>
+      <w:lvlJc w:val="left"/>
+      <w:pPr>
+        <w:ind w:left="2160" w:hanging="360"/>
+      </w:pPr>
+      <w:rPr>
+        <w:rFonts w:ascii="Wingdings" w:hAnsi="Wingdings" w:hint="default"/>
+      </w:rPr>
+    </w:lvl>
+    <w:lvl w:ilvl="3" w:tplc="0C090001" w:tentative="1">
+      <w:start w:val="1"/>
+      <w:numFmt w:val="bullet"/>
+      <w:lvlText w:val=""/>
+      <w:lvlJc w:val="left"/>
+      <w:pPr>
+        <w:ind w:left="2880" w:hanging="360"/>
+      </w:pPr>
+      <w:rPr>
+        <w:rFonts w:ascii="Symbol" w:hAnsi="Symbol" w:hint="default"/>
+      </w:rPr>
+    </w:lvl>
+    <w:lvl w:ilvl="4" w:tplc="0C090003" w:tentative="1">
+      <w:start w:val="1"/>
+      <w:numFmt w:val="bullet"/>
+      <w:lvlText w:val="o"/>
+      <w:lvlJc w:val="left"/>
+      <w:pPr>
+        <w:ind w:left="3600" w:hanging="360"/>
+      </w:pPr>
+      <w:rPr>
+        <w:rFonts w:ascii="Courier New" w:hAnsi="Courier New" w:cs="Courier New" w:hint="default"/>
+      </w:rPr>
+    </w:lvl>
+    <w:lvl w:ilvl="5" w:tplc="0C090005" w:tentative="1">
+      <w:start w:val="1"/>
+      <w:numFmt w:val="bullet"/>
+      <w:lvlText w:val=""/>
+      <w:lvlJc w:val="left"/>
+      <w:pPr>
+        <w:ind w:left="4320" w:hanging="360"/>
+      </w:pPr>
+      <w:rPr>
+        <w:rFonts w:ascii="Wingdings" w:hAnsi="Wingdings" w:hint="default"/>
+      </w:rPr>
+    </w:lvl>
+    <w:lvl w:ilvl="6" w:tplc="0C090001" w:tentative="1">
+      <w:start w:val="1"/>
+      <w:numFmt w:val="bullet"/>
+      <w:lvlText w:val=""/>
+      <w:lvlJc w:val="left"/>
+      <w:pPr>
+        <w:ind w:left="5040" w:hanging="360"/>
+      </w:pPr>
+      <w:rPr>
+        <w:rFonts w:ascii="Symbol" w:hAnsi="Symbol" w:hint="default"/>
+      </w:rPr>
+    </w:lvl>
+    <w:lvl w:ilvl="7" w:tplc="0C090003" w:tentative="1">
+      <w:start w:val="1"/>
+      <w:numFmt w:val="bullet"/>
+      <w:lvlText w:val="o"/>
+      <w:lvlJc w:val="left"/>
+      <w:pPr>
+        <w:ind w:left="5760" w:hanging="360"/>
+      </w:pPr>
+      <w:rPr>
+        <w:rFonts w:ascii="Courier New" w:hAnsi="Courier New" w:cs="Courier New" w:hint="default"/>
+      </w:rPr>
+    </w:lvl>
+    <w:lvl w:ilvl="8" w:tplc="0C090005" w:tentative="1">
+      <w:start w:val="1"/>
+      <w:numFmt w:val="bullet"/>
+      <w:lvlText w:val=""/>
+      <w:lvlJc w:val="left"/>
+      <w:pPr>
+        <w:ind w:left="6480" w:hanging="360"/>
+      </w:pPr>
+      <w:rPr>
+        <w:rFonts w:ascii="Wingdings" w:hAnsi="Wingdings" w:hint="default"/>
+      </w:rPr>
+    </w:lvl>
+  </w:abstractNum>
+  <w:abstractNum w:abstractNumId="18" w15:restartNumberingAfterBreak="0">
+    <w:nsid w:val="77097141"/>
+    <w:multiLevelType w:val="hybridMultilevel"/>
+    <w:tmpl w:val="9AD6987A"/>
+    <w:lvl w:ilvl="0" w:tplc="0C09000F">
+      <w:start w:val="1"/>
+      <w:numFmt w:val="decimal"/>
+      <w:lvlText w:val="%1."/>
+      <w:lvlJc w:val="left"/>
+      <w:pPr>
+        <w:ind w:left="720" w:hanging="360"/>
+      </w:pPr>
+      <w:rPr>
+        <w:rFonts w:hint="default"/>
+      </w:rPr>
+    </w:lvl>
+    <w:lvl w:ilvl="1" w:tplc="0C090019" w:tentative="1">
+      <w:start w:val="1"/>
+      <w:numFmt w:val="lowerLetter"/>
+      <w:lvlText w:val="%2."/>
+      <w:lvlJc w:val="left"/>
+      <w:pPr>
+        <w:ind w:left="1440" w:hanging="360"/>
+      </w:pPr>
+    </w:lvl>
+    <w:lvl w:ilvl="2" w:tplc="0C09001B" w:tentative="1">
+      <w:start w:val="1"/>
+      <w:numFmt w:val="lowerRoman"/>
+      <w:lvlText w:val="%3."/>
+      <w:lvlJc w:val="right"/>
+      <w:pPr>
+        <w:ind w:left="2160" w:hanging="180"/>
+      </w:pPr>
+    </w:lvl>
+    <w:lvl w:ilvl="3" w:tplc="0C09000F" w:tentative="1">
+      <w:start w:val="1"/>
+      <w:numFmt w:val="decimal"/>
+      <w:lvlText w:val="%4."/>
+      <w:lvlJc w:val="left"/>
+      <w:pPr>
+        <w:ind w:left="2880" w:hanging="360"/>
+      </w:pPr>
+    </w:lvl>
+    <w:lvl w:ilvl="4" w:tplc="0C090019" w:tentative="1">
+      <w:start w:val="1"/>
+      <w:numFmt w:val="lowerLetter"/>
+      <w:lvlText w:val="%5."/>
+      <w:lvlJc w:val="left"/>
+      <w:pPr>
+        <w:ind w:left="3600" w:hanging="360"/>
+      </w:pPr>
+    </w:lvl>
+    <w:lvl w:ilvl="5" w:tplc="0C09001B" w:tentative="1">
+      <w:start w:val="1"/>
+      <w:numFmt w:val="lowerRoman"/>
+      <w:lvlText w:val="%6."/>
+      <w:lvlJc w:val="right"/>
+      <w:pPr>
+        <w:ind w:left="4320" w:hanging="180"/>
+      </w:pPr>
+    </w:lvl>
+    <w:lvl w:ilvl="6" w:tplc="0C09000F" w:tentative="1">
+      <w:start w:val="1"/>
+      <w:numFmt w:val="decimal"/>
+      <w:lvlText w:val="%7."/>
+      <w:lvlJc w:val="left"/>
+      <w:pPr>
+        <w:ind w:left="5040" w:hanging="360"/>
+      </w:pPr>
+    </w:lvl>
+    <w:lvl w:ilvl="7" w:tplc="0C090019" w:tentative="1">
+      <w:start w:val="1"/>
+      <w:numFmt w:val="lowerLetter"/>
+      <w:lvlText w:val="%8."/>
+      <w:lvlJc w:val="left"/>
+      <w:pPr>
+        <w:ind w:left="5760" w:hanging="360"/>
+      </w:pPr>
+    </w:lvl>
+    <w:lvl w:ilvl="8" w:tplc="0C09001B" w:tentative="1">
+      <w:start w:val="1"/>
+      <w:numFmt w:val="lowerRoman"/>
+      <w:lvlText w:val="%9."/>
+      <w:lvlJc w:val="right"/>
+      <w:pPr>
+        <w:ind w:left="6480" w:hanging="180"/>
+      </w:pPr>
+    </w:lvl>
+  </w:abstractNum>
   <w:num w:numId="1">
+    <w:abstractNumId w:val="9"/>
+  </w:num>
+  <w:num w:numId="2">
+    <w:abstractNumId w:val="3"/>
+  </w:num>
+  <w:num w:numId="3">
+    <w:abstractNumId w:val="3"/>
+  </w:num>
+  <w:num w:numId="4">
+    <w:abstractNumId w:val="3"/>
+  </w:num>
+  <w:num w:numId="5">
+    <w:abstractNumId w:val="3"/>
+  </w:num>
+  <w:num w:numId="6">
+    <w:abstractNumId w:val="3"/>
+  </w:num>
+  <w:num w:numId="7">
+    <w:abstractNumId w:val="3"/>
+  </w:num>
+  <w:num w:numId="8">
+    <w:abstractNumId w:val="3"/>
+  </w:num>
+  <w:num w:numId="9">
+    <w:abstractNumId w:val="3"/>
+  </w:num>
+  <w:num w:numId="10">
+    <w:abstractNumId w:val="3"/>
+  </w:num>
+  <w:num w:numId="11">
+    <w:abstractNumId w:val="3"/>
+  </w:num>
+  <w:num w:numId="12">
     <w:abstractNumId w:val="7"/>
   </w:num>
-  <w:num w:numId="2">
-    <w:abstractNumId w:val="2"/>
-  </w:num>
-  <w:num w:numId="3">
-    <w:abstractNumId w:val="2"/>
-  </w:num>
-  <w:num w:numId="4">
-    <w:abstractNumId w:val="2"/>
-  </w:num>
-  <w:num w:numId="5">
-    <w:abstractNumId w:val="2"/>
-  </w:num>
-  <w:num w:numId="6">
-    <w:abstractNumId w:val="2"/>
-  </w:num>
-  <w:num w:numId="7">
-    <w:abstractNumId w:val="2"/>
-  </w:num>
-  <w:num w:numId="8">
-    <w:abstractNumId w:val="2"/>
-  </w:num>
-  <w:num w:numId="9">
-    <w:abstractNumId w:val="2"/>
-  </w:num>
-  <w:num w:numId="10">
-    <w:abstractNumId w:val="2"/>
-  </w:num>
-  <w:num w:numId="11">
-    <w:abstractNumId w:val="2"/>
-  </w:num>
-  <w:num w:numId="12">
-    <w:abstractNumId w:val="5"/>
-  </w:num>
   <w:num w:numId="13">
-    <w:abstractNumId w:val="9"/>
+    <w:abstractNumId w:val="12"/>
   </w:num>
   <w:num w:numId="14">
     <w:abstractNumId w:val="1"/>
   </w:num>
   <w:num w:numId="15">
-    <w:abstractNumId w:val="10"/>
+    <w:abstractNumId w:val="13"/>
   </w:num>
   <w:num w:numId="16">
-    <w:abstractNumId w:val="11"/>
+    <w:abstractNumId w:val="14"/>
   </w:num>
   <w:num w:numId="17">
-    <w:abstractNumId w:val="4"/>
+    <w:abstractNumId w:val="5"/>
   </w:num>
   <w:num w:numId="18">
-    <w:abstractNumId w:val="12"/>
+    <w:abstractNumId w:val="16"/>
   </w:num>
   <w:num w:numId="19">
-    <w:abstractNumId w:val="13"/>
+    <w:abstractNumId w:val="17"/>
   </w:num>
   <w:num w:numId="20">
-    <w:abstractNumId w:val="6"/>
+    <w:abstractNumId w:val="8"/>
   </w:num>
   <w:num w:numId="21">
-    <w:abstractNumId w:val="8"/>
+    <w:abstractNumId w:val="10"/>
   </w:num>
   <w:num w:numId="22">
     <w:abstractNumId w:val="0"/>
   </w:num>
   <w:num w:numId="23">
-    <w:abstractNumId w:val="3"/>
+    <w:abstractNumId w:val="4"/>
+  </w:num>
+  <w:num w:numId="24">
+    <w:abstractNumId w:val="15"/>
+  </w:num>
+  <w:num w:numId="25">
+    <w:abstractNumId w:val="2"/>
+  </w:num>
+  <w:num w:numId="26">
+    <w:abstractNumId w:val="6"/>
+  </w:num>
+  <w:num w:numId="27">
+    <w:abstractNumId w:val="18"/>
+  </w:num>
+  <w:num w:numId="28">
+    <w:abstractNumId w:val="11"/>
   </w:num>
 </w:numbering>
 </file>
@@ -13242,7 +15234,7 @@
       </w:pPr>
     </w:pPrDefault>
   </w:docDefaults>
-  <w:latentStyles w:defLockedState="0" w:defUIPriority="99" w:defSemiHidden="0" w:defUnhideWhenUsed="0" w:defQFormat="0" w:count="372">
+  <w:latentStyles w:defLockedState="0" w:defUIPriority="99" w:defSemiHidden="0" w:defUnhideWhenUsed="0" w:defQFormat="0" w:count="374">
     <w:lsdException w:name="Normal" w:uiPriority="0" w:qFormat="1"/>
     <w:lsdException w:name="heading 1" w:uiPriority="9" w:qFormat="1"/>
     <w:lsdException w:name="heading 2" w:semiHidden="1" w:uiPriority="9" w:unhideWhenUsed="1" w:qFormat="1"/>
@@ -13348,7 +15340,6 @@
     <w:lsdException w:name="HTML Sample" w:semiHidden="1" w:unhideWhenUsed="1"/>
     <w:lsdException w:name="HTML Typewriter" w:semiHidden="1" w:unhideWhenUsed="1"/>
     <w:lsdException w:name="HTML Variable" w:semiHidden="1" w:unhideWhenUsed="1"/>
-    <w:lsdException w:name="Normal Table" w:semiHidden="1" w:unhideWhenUsed="1"/>
     <w:lsdException w:name="annotation subject" w:semiHidden="1" w:unhideWhenUsed="1"/>
     <w:lsdException w:name="No List" w:semiHidden="1" w:unhideWhenUsed="1"/>
     <w:lsdException w:name="Outline List 1" w:semiHidden="1" w:unhideWhenUsed="1"/>
@@ -13394,11 +15385,9 @@
     <w:lsdException w:name="Table Subtle 1" w:semiHidden="1" w:unhideWhenUsed="1"/>
     <w:lsdException w:name="Table Subtle 2" w:semiHidden="1" w:unhideWhenUsed="1"/>
     <w:lsdException w:name="Table Web 1" w:semiHidden="1" w:unhideWhenUsed="1"/>
-    <w:lsdException w:name="Table Web 2" w:semiHidden="1" w:unhideWhenUsed="1"/>
     <w:lsdException w:name="Table Web 3" w:semiHidden="1" w:unhideWhenUsed="1"/>
     <w:lsdException w:name="Balloon Text" w:semiHidden="1" w:unhideWhenUsed="1"/>
     <w:lsdException w:name="Table Grid" w:uiPriority="39"/>
-    <w:lsdException w:name="Table Theme" w:semiHidden="1" w:unhideWhenUsed="1"/>
     <w:lsdException w:name="Placeholder Text" w:semiHidden="1"/>
     <w:lsdException w:name="No Spacing" w:uiPriority="1" w:qFormat="1"/>
     <w:lsdException w:name="Light Shading" w:uiPriority="60"/>
@@ -13615,6 +15604,8 @@
     <w:lsdException w:name="List Table 6 Colorful Accent 6" w:uiPriority="51"/>
     <w:lsdException w:name="List Table 7 Colorful Accent 6" w:uiPriority="52"/>
     <w:lsdException w:name="Mention" w:semiHidden="1" w:unhideWhenUsed="1"/>
+    <w:lsdException w:name="Smart Hyperlink" w:semiHidden="1" w:unhideWhenUsed="1"/>
+    <w:lsdException w:name="Hashtag" w:semiHidden="1" w:unhideWhenUsed="1"/>
   </w:latentStyles>
   <w:style w:type="paragraph" w:default="1" w:styleId="Normal">
     <w:name w:val="Normal"/>
@@ -16801,7 +18792,7 @@
 </file>
 
 <file path=customXml/itemProps1.xml><?xml version="1.0" encoding="utf-8"?>
-<ds:datastoreItem xmlns:ds="http://schemas.openxmlformats.org/officeDocument/2006/customXml" ds:itemID="{BEF5488F-0504-4432-B719-2C0BD88AED2D}">
+<ds:datastoreItem xmlns:ds="http://schemas.openxmlformats.org/officeDocument/2006/customXml" ds:itemID="{26F8DE2C-BE5F-4A20-9400-C59B979D02F9}">
   <ds:schemaRefs>
     <ds:schemaRef ds:uri="http://schemas.openxmlformats.org/officeDocument/2006/bibliography"/>
   </ds:schemaRefs>

</xml_diff>